<commit_message>
pratica 2 update 22/04/2024
</commit_message>
<xml_diff>
--- a/Pratica 2/Resolução das questões.docx
+++ b/Pratica 2/Resolução das questões.docx
@@ -47,8 +47,6 @@
       <w:r>
         <w:t xml:space="preserve">Aplicação de filtros à </w:t>
       </w:r>
-      <w:proofErr w:type="spellStart"/>
-      <w:proofErr w:type="gramStart"/>
       <w:r>
         <w:rPr>
           <w:b/>
@@ -56,18 +54,8 @@
         </w:rPr>
         <w:t>iris.arff</w:t>
       </w:r>
-      <w:proofErr w:type="spellEnd"/>
-      <w:proofErr w:type="gramEnd"/>
-      <w:r>
-        <w:t xml:space="preserve"> </w:t>
-      </w:r>
-      <w:proofErr w:type="spellStart"/>
-      <w:r>
-        <w:t>database</w:t>
-      </w:r>
-      <w:proofErr w:type="spellEnd"/>
-      <w:r>
-        <w:t>:</w:t>
+      <w:r>
+        <w:t xml:space="preserve"> database:</w:t>
       </w:r>
     </w:p>
     <w:p>
@@ -94,13 +82,16 @@
     <w:p>
       <w:pPr>
         <w:pStyle w:val="PargrafodaLista"/>
-        <w:ind w:left="708"/>
-      </w:pPr>
-      <w:r>
+        <w:ind w:left="1416"/>
+      </w:pPr>
+      <w:r>
+        <w:rPr>
+          <w:noProof/>
+        </w:rPr>
         <w:drawing>
-          <wp:inline distT="0" distB="0" distL="0" distR="0" wp14:anchorId="15D45222" wp14:editId="039C8585">
-            <wp:extent cx="5400040" cy="1844040"/>
-            <wp:effectExtent l="0" t="0" r="0" b="3810"/>
+          <wp:inline distT="0" distB="0" distL="0" distR="0" wp14:anchorId="15D45222" wp14:editId="4770FD42">
+            <wp:extent cx="4951231" cy="1690778"/>
+            <wp:effectExtent l="0" t="0" r="1905" b="5080"/>
             <wp:docPr id="692100517" name="Imagem 1"/>
             <wp:cNvGraphicFramePr>
               <a:graphicFrameLocks xmlns:a="http://schemas.openxmlformats.org/drawingml/2006/main" noChangeAspect="1"/>
@@ -121,7 +112,7 @@
                   <pic:spPr>
                     <a:xfrm>
                       <a:off x="0" y="0"/>
-                      <a:ext cx="5400040" cy="1844040"/>
+                      <a:ext cx="4978635" cy="1700136"/>
                     </a:xfrm>
                     <a:prstGeom prst="rect">
                       <a:avLst/>
@@ -147,13 +138,16 @@
     <w:p>
       <w:pPr>
         <w:pStyle w:val="PargrafodaLista"/>
-        <w:ind w:left="708"/>
-      </w:pPr>
-      <w:r>
+        <w:ind w:left="1416"/>
+      </w:pPr>
+      <w:r>
+        <w:rPr>
+          <w:noProof/>
+        </w:rPr>
         <w:drawing>
-          <wp:inline distT="0" distB="0" distL="0" distR="0" wp14:anchorId="148B4480" wp14:editId="0B3D6070">
-            <wp:extent cx="5400040" cy="1838960"/>
-            <wp:effectExtent l="0" t="0" r="0" b="8890"/>
+          <wp:inline distT="0" distB="0" distL="0" distR="0" wp14:anchorId="148B4480" wp14:editId="2323EDD2">
+            <wp:extent cx="4964906" cy="1690777"/>
+            <wp:effectExtent l="0" t="0" r="7620" b="5080"/>
             <wp:docPr id="1182014896" name="Imagem 1"/>
             <wp:cNvGraphicFramePr>
               <a:graphicFrameLocks xmlns:a="http://schemas.openxmlformats.org/drawingml/2006/main" noChangeAspect="1"/>
@@ -174,7 +168,7 @@
                   <pic:spPr>
                     <a:xfrm>
                       <a:off x="0" y="0"/>
-                      <a:ext cx="5400040" cy="1838960"/>
+                      <a:ext cx="4996736" cy="1701617"/>
                     </a:xfrm>
                     <a:prstGeom prst="rect">
                       <a:avLst/>
@@ -190,6 +184,119 @@
     <w:p>
       <w:pPr>
         <w:pStyle w:val="PargrafodaLista"/>
+        <w:ind w:left="1416" w:firstLine="372"/>
+        <w:jc w:val="both"/>
+      </w:pPr>
+    </w:p>
+    <w:p>
+      <w:pPr>
+        <w:pStyle w:val="PargrafodaLista"/>
+        <w:ind w:left="1416" w:firstLine="708"/>
+        <w:jc w:val="both"/>
+      </w:pPr>
+      <w:r>
+        <w:t xml:space="preserve">A aplicação do filtro de normalização ajusta os valores de dados para um intervalo entre 0 e 1, </w:t>
+      </w:r>
+      <w:r>
+        <w:t>com o objetivo de que todos os valores da base estejam na mesma escala independentemente do valor original</w:t>
+      </w:r>
+      <w:r>
+        <w:t xml:space="preserve">. Como é possível observar pelos prints, os valores mínimo e máximo foram convertidos para 0 e 1 respectivamente (gerando variações no desvio padrão e na média dos dados). </w:t>
+      </w:r>
+    </w:p>
+    <w:p>
+      <w:pPr>
+        <w:pStyle w:val="PargrafodaLista"/>
+        <w:ind w:left="708"/>
+      </w:pPr>
+    </w:p>
+    <w:p>
+      <w:pPr>
+        <w:pStyle w:val="PargrafodaLista"/>
+        <w:ind w:left="708"/>
+      </w:pPr>
+    </w:p>
+    <w:p>
+      <w:pPr>
+        <w:pStyle w:val="PargrafodaLista"/>
+        <w:ind w:left="708"/>
+      </w:pPr>
+    </w:p>
+    <w:p>
+      <w:pPr>
+        <w:pStyle w:val="PargrafodaLista"/>
+        <w:ind w:left="708"/>
+      </w:pPr>
+    </w:p>
+    <w:p>
+      <w:pPr>
+        <w:pStyle w:val="PargrafodaLista"/>
+        <w:ind w:left="708"/>
+      </w:pPr>
+    </w:p>
+    <w:p>
+      <w:pPr>
+        <w:pStyle w:val="PargrafodaLista"/>
+        <w:ind w:left="708"/>
+      </w:pPr>
+    </w:p>
+    <w:p>
+      <w:pPr>
+        <w:pStyle w:val="PargrafodaLista"/>
+        <w:ind w:left="708"/>
+      </w:pPr>
+    </w:p>
+    <w:p>
+      <w:pPr>
+        <w:pStyle w:val="PargrafodaLista"/>
+        <w:ind w:left="708"/>
+      </w:pPr>
+    </w:p>
+    <w:p>
+      <w:pPr>
+        <w:pStyle w:val="PargrafodaLista"/>
+        <w:ind w:left="708"/>
+      </w:pPr>
+    </w:p>
+    <w:p>
+      <w:pPr>
+        <w:pStyle w:val="PargrafodaLista"/>
+        <w:ind w:left="708"/>
+      </w:pPr>
+    </w:p>
+    <w:p>
+      <w:pPr>
+        <w:pStyle w:val="PargrafodaLista"/>
+        <w:ind w:left="708"/>
+      </w:pPr>
+    </w:p>
+    <w:p>
+      <w:pPr>
+        <w:pStyle w:val="PargrafodaLista"/>
+        <w:ind w:left="708"/>
+      </w:pPr>
+    </w:p>
+    <w:p>
+      <w:pPr>
+        <w:pStyle w:val="PargrafodaLista"/>
+        <w:ind w:left="708"/>
+      </w:pPr>
+    </w:p>
+    <w:p>
+      <w:pPr>
+        <w:pStyle w:val="PargrafodaLista"/>
+        <w:ind w:left="708"/>
+      </w:pPr>
+    </w:p>
+    <w:p>
+      <w:pPr>
+        <w:pStyle w:val="PargrafodaLista"/>
+        <w:ind w:left="708"/>
+      </w:pPr>
+    </w:p>
+    <w:p>
+      <w:pPr>
+        <w:pStyle w:val="PargrafodaLista"/>
         <w:ind w:left="708"/>
       </w:pPr>
     </w:p>
@@ -202,7 +309,7 @@
         </w:numPr>
       </w:pPr>
       <w:r>
-        <w:t>Centralização (Center)</w:t>
+        <w:t>Numeric to Normal</w:t>
       </w:r>
     </w:p>
     <w:p>
@@ -217,14 +324,14 @@
     <w:p>
       <w:pPr>
         <w:pStyle w:val="PargrafodaLista"/>
-        <w:ind w:left="708"/>
+        <w:ind w:left="1440"/>
       </w:pPr>
       <w:r>
         <w:drawing>
-          <wp:inline distT="0" distB="0" distL="0" distR="0" wp14:anchorId="1E4AAA67" wp14:editId="01E20D81">
-            <wp:extent cx="5400040" cy="1844040"/>
-            <wp:effectExtent l="0" t="0" r="0" b="3810"/>
-            <wp:docPr id="12711601" name="Imagem 1"/>
+          <wp:inline distT="0" distB="0" distL="0" distR="0" wp14:anchorId="0D4B1A9F" wp14:editId="06D3034B">
+            <wp:extent cx="4937008" cy="2878373"/>
+            <wp:effectExtent l="0" t="0" r="0" b="0"/>
+            <wp:docPr id="473196672" name="Imagem 1"/>
             <wp:cNvGraphicFramePr>
               <a:graphicFrameLocks xmlns:a="http://schemas.openxmlformats.org/drawingml/2006/main" noChangeAspect="1"/>
             </wp:cNvGraphicFramePr>
@@ -232,11 +339,11 @@
               <a:graphicData uri="http://schemas.openxmlformats.org/drawingml/2006/picture">
                 <pic:pic xmlns:pic="http://schemas.openxmlformats.org/drawingml/2006/picture">
                   <pic:nvPicPr>
-                    <pic:cNvPr id="692100517" name=""/>
+                    <pic:cNvPr id="473196672" name=""/>
                     <pic:cNvPicPr/>
                   </pic:nvPicPr>
                   <pic:blipFill>
-                    <a:blip r:embed="rId5"/>
+                    <a:blip r:embed="rId7"/>
                     <a:stretch>
                       <a:fillRect/>
                     </a:stretch>
@@ -244,7 +351,7 @@
                   <pic:spPr>
                     <a:xfrm>
                       <a:off x="0" y="0"/>
-                      <a:ext cx="5400040" cy="1844040"/>
+                      <a:ext cx="4960204" cy="2891897"/>
                     </a:xfrm>
                     <a:prstGeom prst="rect">
                       <a:avLst/>
@@ -269,14 +376,14 @@
     <w:p>
       <w:pPr>
         <w:pStyle w:val="PargrafodaLista"/>
-      </w:pPr>
-      <w:r>
-        <w:lastRenderedPageBreak/>
+        <w:ind w:left="1416"/>
+      </w:pPr>
+      <w:r>
         <w:drawing>
-          <wp:inline distT="0" distB="0" distL="0" distR="0" wp14:anchorId="0599BDFA" wp14:editId="03703376">
-            <wp:extent cx="5400040" cy="1838960"/>
-            <wp:effectExtent l="0" t="0" r="0" b="8890"/>
-            <wp:docPr id="1305171830" name="Imagem 1"/>
+          <wp:inline distT="0" distB="0" distL="0" distR="0" wp14:anchorId="24F9EFCD" wp14:editId="35AF8A44">
+            <wp:extent cx="4923368" cy="2870421"/>
+            <wp:effectExtent l="0" t="0" r="0" b="6350"/>
+            <wp:docPr id="1453844303" name="Imagem 1"/>
             <wp:cNvGraphicFramePr>
               <a:graphicFrameLocks xmlns:a="http://schemas.openxmlformats.org/drawingml/2006/main" noChangeAspect="1"/>
             </wp:cNvGraphicFramePr>
@@ -284,11 +391,11 @@
               <a:graphicData uri="http://schemas.openxmlformats.org/drawingml/2006/picture">
                 <pic:pic xmlns:pic="http://schemas.openxmlformats.org/drawingml/2006/picture">
                   <pic:nvPicPr>
-                    <pic:cNvPr id="1305171830" name=""/>
+                    <pic:cNvPr id="1453844303" name=""/>
                     <pic:cNvPicPr/>
                   </pic:nvPicPr>
                   <pic:blipFill>
-                    <a:blip r:embed="rId6"/>
+                    <a:blip r:embed="rId8"/>
                     <a:stretch>
                       <a:fillRect/>
                     </a:stretch>
@@ -296,7 +403,7 @@
                   <pic:spPr>
                     <a:xfrm>
                       <a:off x="0" y="0"/>
-                      <a:ext cx="5400040" cy="1838960"/>
+                      <a:ext cx="4939034" cy="2879555"/>
                     </a:xfrm>
                     <a:prstGeom prst="rect">
                       <a:avLst/>
@@ -312,17 +419,108 @@
     <w:p>
       <w:pPr>
         <w:pStyle w:val="PargrafodaLista"/>
-        <w:ind w:left="1440"/>
-      </w:pPr>
-    </w:p>
-    <w:p>
-      <w:pPr>
-        <w:pStyle w:val="PargrafodaLista"/>
-      </w:pPr>
-      <w:r>
+        <w:ind w:left="1416" w:firstLine="372"/>
+        <w:jc w:val="both"/>
+      </w:pPr>
+    </w:p>
+    <w:p>
+      <w:pPr>
+        <w:pStyle w:val="PargrafodaLista"/>
+        <w:ind w:left="1416" w:firstLine="708"/>
+        <w:jc w:val="both"/>
+      </w:pPr>
+      <w:r>
+        <w:t>A aplicação do filtro</w:t>
+      </w:r>
+      <w:r>
+        <w:t xml:space="preserve"> </w:t>
+      </w:r>
+      <w:r>
+        <w:rPr>
+          <w:i/>
+          <w:iCs/>
+        </w:rPr>
+        <w:t>NumericToNominal</w:t>
+      </w:r>
+      <w:r>
+        <w:t xml:space="preserve"> foi utilizado </w:t>
+      </w:r>
+      <w:r>
+        <w:t>para transformar atributos numéricos em nominais</w:t>
+      </w:r>
+      <w:r>
+        <w:t>, ou seja, os valores passam a descrever qualidades sem implicar em uma ordem hierárquica</w:t>
+      </w:r>
+      <w:r>
+        <w:t xml:space="preserve">. </w:t>
+      </w:r>
+      <w:r>
+        <w:t>O filtro</w:t>
+      </w:r>
+      <w:r>
+        <w:t xml:space="preserve"> pega todos os valores numéricos e os adiciona à lista de valores nominais desse atributo.</w:t>
+      </w:r>
+    </w:p>
+    <w:p>
+      <w:pPr>
+        <w:pStyle w:val="PargrafodaLista"/>
+        <w:ind w:left="1416" w:firstLine="708"/>
+        <w:jc w:val="both"/>
+      </w:pPr>
+      <w:r>
+        <w:t>Vale ressaltar que n</w:t>
+      </w:r>
+      <w:r>
+        <w:t xml:space="preserve">este caso, </w:t>
+      </w:r>
+      <w:r>
+        <w:t xml:space="preserve">por mais que a transformação seja possível, </w:t>
+      </w:r>
+      <w:r>
+        <w:t xml:space="preserve">não faria muito sentido que os dados sejam nominais, uma vez que os valores do dataset não são qualitativos, mas </w:t>
+      </w:r>
+      <w:r>
+        <w:t>s</w:t>
+      </w:r>
+      <w:r>
+        <w:t>im quantitativos.</w:t>
+      </w:r>
+      <w:r>
+        <w:t xml:space="preserve"> </w:t>
+      </w:r>
+      <w:r>
+        <w:t xml:space="preserve"> </w:t>
+      </w:r>
+    </w:p>
+    <w:p>
+      <w:pPr>
+        <w:pStyle w:val="PargrafodaLista"/>
+      </w:pPr>
+    </w:p>
+    <w:p>
+      <w:pPr>
+        <w:pStyle w:val="PargrafodaLista"/>
+      </w:pPr>
+    </w:p>
+    <w:p>
+      <w:pPr>
+        <w:pStyle w:val="PargrafodaLista"/>
+      </w:pPr>
+    </w:p>
+    <w:p>
+      <w:pPr>
+        <w:pStyle w:val="PargrafodaLista"/>
+        <w:ind w:left="1440"/>
+      </w:pPr>
+    </w:p>
+    <w:p>
+      <w:pPr>
+        <w:pStyle w:val="PargrafodaLista"/>
+      </w:pPr>
+      <w:r>
+        <w:lastRenderedPageBreak/>
         <w:t xml:space="preserve">Aplicação de filtros à </w:t>
       </w:r>
-      <w:proofErr w:type="spellStart"/>
       <w:r>
         <w:rPr>
           <w:b/>
@@ -337,17 +535,8 @@
         </w:rPr>
         <w:t>.arff</w:t>
       </w:r>
-      <w:proofErr w:type="spellEnd"/>
-      <w:r>
-        <w:t xml:space="preserve"> </w:t>
-      </w:r>
-      <w:proofErr w:type="spellStart"/>
-      <w:r>
-        <w:t>database</w:t>
-      </w:r>
-      <w:proofErr w:type="spellEnd"/>
-      <w:r>
-        <w:t>:</w:t>
+      <w:r>
+        <w:t xml:space="preserve"> database:</w:t>
       </w:r>
     </w:p>
     <w:p>
@@ -359,8 +548,150 @@
         </w:numPr>
       </w:pPr>
       <w:r>
-        <w:t>Normalização</w:t>
-      </w:r>
+        <w:t>NominalToBinary</w:t>
+      </w:r>
+    </w:p>
+    <w:p>
+      <w:pPr>
+        <w:pStyle w:val="PargrafodaLista"/>
+        <w:ind w:left="1440"/>
+      </w:pPr>
+      <w:r>
+        <w:t>Sem o filtro:</w:t>
+      </w:r>
+    </w:p>
+    <w:p>
+      <w:pPr>
+        <w:pStyle w:val="PargrafodaLista"/>
+        <w:ind w:left="1440"/>
+      </w:pPr>
+      <w:r>
+        <w:drawing>
+          <wp:inline distT="0" distB="0" distL="0" distR="0" wp14:anchorId="0D367CB6" wp14:editId="3A0939BE">
+            <wp:extent cx="4863747" cy="2812211"/>
+            <wp:effectExtent l="0" t="0" r="0" b="7620"/>
+            <wp:docPr id="651414932" name="Imagem 1"/>
+            <wp:cNvGraphicFramePr>
+              <a:graphicFrameLocks xmlns:a="http://schemas.openxmlformats.org/drawingml/2006/main" noChangeAspect="1"/>
+            </wp:cNvGraphicFramePr>
+            <a:graphic xmlns:a="http://schemas.openxmlformats.org/drawingml/2006/main">
+              <a:graphicData uri="http://schemas.openxmlformats.org/drawingml/2006/picture">
+                <pic:pic xmlns:pic="http://schemas.openxmlformats.org/drawingml/2006/picture">
+                  <pic:nvPicPr>
+                    <pic:cNvPr id="651414932" name=""/>
+                    <pic:cNvPicPr/>
+                  </pic:nvPicPr>
+                  <pic:blipFill>
+                    <a:blip r:embed="rId9"/>
+                    <a:stretch>
+                      <a:fillRect/>
+                    </a:stretch>
+                  </pic:blipFill>
+                  <pic:spPr>
+                    <a:xfrm>
+                      <a:off x="0" y="0"/>
+                      <a:ext cx="4883956" cy="2823896"/>
+                    </a:xfrm>
+                    <a:prstGeom prst="rect">
+                      <a:avLst/>
+                    </a:prstGeom>
+                  </pic:spPr>
+                </pic:pic>
+              </a:graphicData>
+            </a:graphic>
+          </wp:inline>
+        </w:drawing>
+      </w:r>
+    </w:p>
+    <w:p>
+      <w:pPr>
+        <w:pStyle w:val="PargrafodaLista"/>
+        <w:ind w:left="1440"/>
+      </w:pPr>
+      <w:r>
+        <w:t>Com o filtro:</w:t>
+      </w:r>
+    </w:p>
+    <w:p>
+      <w:pPr>
+        <w:pStyle w:val="PargrafodaLista"/>
+        <w:ind w:left="1440"/>
+      </w:pPr>
+      <w:r>
+        <w:drawing>
+          <wp:inline distT="0" distB="0" distL="0" distR="0" wp14:anchorId="7D13BB2D" wp14:editId="3F524E1B">
+            <wp:extent cx="4874652" cy="2812211"/>
+            <wp:effectExtent l="0" t="0" r="2540" b="7620"/>
+            <wp:docPr id="1621627702" name="Imagem 1"/>
+            <wp:cNvGraphicFramePr>
+              <a:graphicFrameLocks xmlns:a="http://schemas.openxmlformats.org/drawingml/2006/main" noChangeAspect="1"/>
+            </wp:cNvGraphicFramePr>
+            <a:graphic xmlns:a="http://schemas.openxmlformats.org/drawingml/2006/main">
+              <a:graphicData uri="http://schemas.openxmlformats.org/drawingml/2006/picture">
+                <pic:pic xmlns:pic="http://schemas.openxmlformats.org/drawingml/2006/picture">
+                  <pic:nvPicPr>
+                    <pic:cNvPr id="1621627702" name=""/>
+                    <pic:cNvPicPr/>
+                  </pic:nvPicPr>
+                  <pic:blipFill>
+                    <a:blip r:embed="rId10"/>
+                    <a:stretch>
+                      <a:fillRect/>
+                    </a:stretch>
+                  </pic:blipFill>
+                  <pic:spPr>
+                    <a:xfrm>
+                      <a:off x="0" y="0"/>
+                      <a:ext cx="4890196" cy="2821178"/>
+                    </a:xfrm>
+                    <a:prstGeom prst="rect">
+                      <a:avLst/>
+                    </a:prstGeom>
+                  </pic:spPr>
+                </pic:pic>
+              </a:graphicData>
+            </a:graphic>
+          </wp:inline>
+        </w:drawing>
+      </w:r>
+    </w:p>
+    <w:p>
+      <w:pPr>
+        <w:pStyle w:val="PargrafodaLista"/>
+        <w:ind w:left="1440"/>
+      </w:pPr>
+    </w:p>
+    <w:p>
+      <w:pPr>
+        <w:pStyle w:val="PargrafodaLista"/>
+        <w:ind w:left="1416" w:firstLine="708"/>
+        <w:jc w:val="both"/>
+      </w:pPr>
+      <w:r>
+        <w:t xml:space="preserve">A aplicação do filtro </w:t>
+      </w:r>
+      <w:r>
+        <w:rPr>
+          <w:i/>
+          <w:iCs/>
+        </w:rPr>
+        <w:t xml:space="preserve">NominalToBinary </w:t>
+      </w:r>
+      <w:r>
+        <w:t>d</w:t>
+      </w:r>
+    </w:p>
+    <w:p>
+      <w:pPr>
+        <w:pStyle w:val="PargrafodaLista"/>
+        <w:ind w:left="1440"/>
+      </w:pPr>
+    </w:p>
+    <w:p>
+      <w:pPr>
+        <w:pStyle w:val="PargrafodaLista"/>
+        <w:ind w:left="1440"/>
+      </w:pPr>
     </w:p>
     <w:p>
       <w:pPr>
@@ -383,12 +714,268 @@
     <w:p>
       <w:pPr>
         <w:pStyle w:val="PargrafodaLista"/>
+        <w:ind w:left="1440"/>
+      </w:pPr>
+    </w:p>
+    <w:p>
+      <w:pPr>
+        <w:pStyle w:val="PargrafodaLista"/>
+        <w:ind w:left="1440"/>
+      </w:pPr>
+    </w:p>
+    <w:p>
+      <w:pPr>
+        <w:pStyle w:val="PargrafodaLista"/>
+        <w:ind w:left="1440"/>
+      </w:pPr>
+    </w:p>
+    <w:p>
+      <w:pPr>
+        <w:pStyle w:val="PargrafodaLista"/>
+        <w:ind w:left="1440"/>
+      </w:pPr>
+    </w:p>
+    <w:p>
+      <w:pPr>
+        <w:pStyle w:val="PargrafodaLista"/>
+        <w:ind w:left="1440"/>
+      </w:pPr>
+    </w:p>
+    <w:p>
+      <w:pPr>
+        <w:pStyle w:val="PargrafodaLista"/>
+        <w:ind w:left="1440"/>
+      </w:pPr>
+    </w:p>
+    <w:p>
+      <w:pPr>
+        <w:pStyle w:val="PargrafodaLista"/>
+        <w:ind w:left="1440"/>
+      </w:pPr>
+    </w:p>
+    <w:p>
+      <w:pPr>
+        <w:pStyle w:val="PargrafodaLista"/>
+        <w:ind w:left="1440"/>
+      </w:pPr>
+    </w:p>
+    <w:p>
+      <w:pPr>
+        <w:pStyle w:val="PargrafodaLista"/>
+        <w:ind w:left="1440"/>
+      </w:pPr>
+    </w:p>
+    <w:p>
+      <w:pPr>
+        <w:pStyle w:val="PargrafodaLista"/>
+        <w:ind w:left="1440"/>
+      </w:pPr>
+    </w:p>
+    <w:p>
+      <w:pPr>
+        <w:pStyle w:val="PargrafodaLista"/>
+        <w:ind w:left="1440"/>
+      </w:pPr>
+    </w:p>
+    <w:p>
+      <w:pPr>
+        <w:pStyle w:val="PargrafodaLista"/>
+        <w:ind w:left="1440"/>
+      </w:pPr>
+    </w:p>
+    <w:p>
+      <w:pPr>
+        <w:pStyle w:val="PargrafodaLista"/>
+        <w:ind w:left="1440"/>
+      </w:pPr>
+    </w:p>
+    <w:p>
+      <w:pPr>
+        <w:pStyle w:val="PargrafodaLista"/>
+        <w:ind w:left="1440"/>
+      </w:pPr>
+    </w:p>
+    <w:p>
+      <w:pPr>
+        <w:pStyle w:val="PargrafodaLista"/>
+        <w:ind w:left="1440"/>
+      </w:pPr>
+    </w:p>
+    <w:p>
+      <w:pPr>
+        <w:pStyle w:val="PargrafodaLista"/>
+        <w:ind w:left="1440"/>
+      </w:pPr>
+    </w:p>
+    <w:p>
+      <w:pPr>
+        <w:pStyle w:val="PargrafodaLista"/>
+        <w:ind w:left="1440"/>
+      </w:pPr>
+    </w:p>
+    <w:p>
+      <w:pPr>
+        <w:pStyle w:val="PargrafodaLista"/>
+        <w:ind w:left="1440"/>
+      </w:pPr>
+    </w:p>
+    <w:p>
+      <w:pPr>
+        <w:pStyle w:val="PargrafodaLista"/>
+        <w:ind w:left="1440"/>
+      </w:pPr>
+    </w:p>
+    <w:p>
+      <w:pPr>
+        <w:pStyle w:val="PargrafodaLista"/>
+        <w:ind w:left="1440"/>
+      </w:pPr>
+    </w:p>
+    <w:p>
+      <w:pPr>
+        <w:pStyle w:val="PargrafodaLista"/>
+        <w:ind w:left="1440"/>
+      </w:pPr>
+    </w:p>
+    <w:p>
+      <w:pPr>
+        <w:pStyle w:val="PargrafodaLista"/>
+        <w:ind w:left="1440"/>
+      </w:pPr>
+    </w:p>
+    <w:p>
+      <w:pPr>
+        <w:pStyle w:val="PargrafodaLista"/>
+        <w:ind w:left="1440"/>
+      </w:pPr>
+    </w:p>
+    <w:p>
+      <w:pPr>
+        <w:pStyle w:val="PargrafodaLista"/>
+        <w:ind w:left="1440"/>
+      </w:pPr>
+    </w:p>
+    <w:p>
+      <w:pPr>
+        <w:pStyle w:val="PargrafodaLista"/>
+        <w:ind w:left="1440"/>
+      </w:pPr>
+    </w:p>
+    <w:p>
+      <w:pPr>
+        <w:pStyle w:val="PargrafodaLista"/>
+        <w:ind w:left="1440"/>
+      </w:pPr>
+    </w:p>
+    <w:p>
+      <w:pPr>
+        <w:pStyle w:val="PargrafodaLista"/>
+        <w:ind w:left="1440"/>
+      </w:pPr>
+    </w:p>
+    <w:p>
+      <w:pPr>
+        <w:pStyle w:val="PargrafodaLista"/>
+        <w:ind w:left="1440"/>
+      </w:pPr>
+    </w:p>
+    <w:p>
+      <w:pPr>
+        <w:pStyle w:val="PargrafodaLista"/>
+        <w:ind w:left="1440"/>
+      </w:pPr>
+    </w:p>
+    <w:p>
+      <w:pPr>
+        <w:pStyle w:val="PargrafodaLista"/>
+        <w:ind w:left="1440"/>
+      </w:pPr>
+    </w:p>
+    <w:p>
+      <w:pPr>
+        <w:pStyle w:val="PargrafodaLista"/>
+        <w:ind w:left="1440"/>
+      </w:pPr>
+    </w:p>
+    <w:p>
+      <w:pPr>
+        <w:pStyle w:val="PargrafodaLista"/>
+        <w:ind w:left="1440"/>
+      </w:pPr>
+    </w:p>
+    <w:p>
+      <w:pPr>
+        <w:pStyle w:val="PargrafodaLista"/>
+        <w:ind w:left="1440"/>
+      </w:pPr>
+    </w:p>
+    <w:p>
+      <w:pPr>
+        <w:pStyle w:val="PargrafodaLista"/>
+        <w:ind w:left="1440"/>
+      </w:pPr>
+    </w:p>
+    <w:p>
+      <w:pPr>
+        <w:pStyle w:val="PargrafodaLista"/>
+        <w:ind w:left="1440"/>
+      </w:pPr>
+    </w:p>
+    <w:p>
+      <w:pPr>
+        <w:pStyle w:val="PargrafodaLista"/>
+        <w:ind w:left="1440"/>
+      </w:pPr>
+    </w:p>
+    <w:p>
+      <w:pPr>
+        <w:pStyle w:val="PargrafodaLista"/>
+        <w:ind w:left="1440"/>
+      </w:pPr>
+    </w:p>
+    <w:p>
+      <w:pPr>
+        <w:pStyle w:val="PargrafodaLista"/>
+        <w:ind w:left="1440"/>
+      </w:pPr>
+    </w:p>
+    <w:p>
+      <w:pPr>
+        <w:pStyle w:val="PargrafodaLista"/>
+        <w:ind w:left="1440"/>
+      </w:pPr>
+    </w:p>
+    <w:p>
+      <w:pPr>
+        <w:pStyle w:val="PargrafodaLista"/>
+        <w:ind w:left="1440"/>
+      </w:pPr>
+    </w:p>
+    <w:p>
+      <w:pPr>
+        <w:pStyle w:val="PargrafodaLista"/>
+        <w:ind w:left="1440"/>
+      </w:pPr>
+    </w:p>
+    <w:p>
+      <w:pPr>
+        <w:pStyle w:val="PargrafodaLista"/>
+        <w:ind w:left="1440"/>
+      </w:pPr>
+    </w:p>
+    <w:p>
+      <w:pPr>
+        <w:pStyle w:val="PargrafodaLista"/>
+        <w:ind w:left="1440"/>
+      </w:pPr>
+    </w:p>
+    <w:p>
+      <w:pPr>
+        <w:pStyle w:val="PargrafodaLista"/>
       </w:pPr>
       <w:r>
         <w:t xml:space="preserve">Aplicação de filtros à </w:t>
       </w:r>
-      <w:proofErr w:type="spellStart"/>
-      <w:proofErr w:type="gramStart"/>
       <w:r>
         <w:rPr>
           <w:b/>
@@ -403,18 +990,8 @@
         </w:rPr>
         <w:t>.arff</w:t>
       </w:r>
-      <w:proofErr w:type="spellEnd"/>
-      <w:proofErr w:type="gramEnd"/>
-      <w:r>
-        <w:t xml:space="preserve"> </w:t>
-      </w:r>
-      <w:proofErr w:type="spellStart"/>
-      <w:r>
-        <w:t>database</w:t>
-      </w:r>
-      <w:proofErr w:type="spellEnd"/>
-      <w:r>
-        <w:t>:</w:t>
+      <w:r>
+        <w:t xml:space="preserve"> database:</w:t>
       </w:r>
     </w:p>
     <w:p>
@@ -426,8 +1003,210 @@
         </w:numPr>
       </w:pPr>
       <w:r>
-        <w:t>Normalização</w:t>
-      </w:r>
+        <w:t>Remove Type</w:t>
+      </w:r>
+      <w:r>
+        <w:t xml:space="preserve"> (nominal)</w:t>
+      </w:r>
+    </w:p>
+    <w:p>
+      <w:pPr>
+        <w:pStyle w:val="PargrafodaLista"/>
+        <w:ind w:left="1440"/>
+      </w:pPr>
+      <w:r>
+        <w:t>Sem o filtro:</w:t>
+      </w:r>
+    </w:p>
+    <w:p>
+      <w:pPr>
+        <w:pStyle w:val="PargrafodaLista"/>
+        <w:ind w:left="1440"/>
+      </w:pPr>
+      <w:r>
+        <w:lastRenderedPageBreak/>
+        <w:drawing>
+          <wp:inline distT="0" distB="0" distL="0" distR="0" wp14:anchorId="0A144283" wp14:editId="2ECE3808">
+            <wp:extent cx="4404492" cy="2552368"/>
+            <wp:effectExtent l="0" t="0" r="0" b="635"/>
+            <wp:docPr id="682098515" name="Imagem 1"/>
+            <wp:cNvGraphicFramePr>
+              <a:graphicFrameLocks xmlns:a="http://schemas.openxmlformats.org/drawingml/2006/main" noChangeAspect="1"/>
+            </wp:cNvGraphicFramePr>
+            <a:graphic xmlns:a="http://schemas.openxmlformats.org/drawingml/2006/main">
+              <a:graphicData uri="http://schemas.openxmlformats.org/drawingml/2006/picture">
+                <pic:pic xmlns:pic="http://schemas.openxmlformats.org/drawingml/2006/picture">
+                  <pic:nvPicPr>
+                    <pic:cNvPr id="682098515" name=""/>
+                    <pic:cNvPicPr/>
+                  </pic:nvPicPr>
+                  <pic:blipFill>
+                    <a:blip r:embed="rId11"/>
+                    <a:stretch>
+                      <a:fillRect/>
+                    </a:stretch>
+                  </pic:blipFill>
+                  <pic:spPr>
+                    <a:xfrm>
+                      <a:off x="0" y="0"/>
+                      <a:ext cx="4413801" cy="2557763"/>
+                    </a:xfrm>
+                    <a:prstGeom prst="rect">
+                      <a:avLst/>
+                    </a:prstGeom>
+                  </pic:spPr>
+                </pic:pic>
+              </a:graphicData>
+            </a:graphic>
+          </wp:inline>
+        </w:drawing>
+      </w:r>
+    </w:p>
+    <w:p>
+      <w:pPr>
+        <w:pStyle w:val="PargrafodaLista"/>
+        <w:ind w:left="1440"/>
+      </w:pPr>
+      <w:r>
+        <w:t>Com o filtro:</w:t>
+      </w:r>
+    </w:p>
+    <w:p>
+      <w:pPr>
+        <w:pStyle w:val="PargrafodaLista"/>
+        <w:ind w:left="1440"/>
+      </w:pPr>
+      <w:r>
+        <w:drawing>
+          <wp:inline distT="0" distB="0" distL="0" distR="0" wp14:anchorId="4C566710" wp14:editId="016FE727">
+            <wp:extent cx="4404441" cy="2528514"/>
+            <wp:effectExtent l="0" t="0" r="0" b="5715"/>
+            <wp:docPr id="1246359215" name="Imagem 1"/>
+            <wp:cNvGraphicFramePr>
+              <a:graphicFrameLocks xmlns:a="http://schemas.openxmlformats.org/drawingml/2006/main" noChangeAspect="1"/>
+            </wp:cNvGraphicFramePr>
+            <a:graphic xmlns:a="http://schemas.openxmlformats.org/drawingml/2006/main">
+              <a:graphicData uri="http://schemas.openxmlformats.org/drawingml/2006/picture">
+                <pic:pic xmlns:pic="http://schemas.openxmlformats.org/drawingml/2006/picture">
+                  <pic:nvPicPr>
+                    <pic:cNvPr id="1246359215" name=""/>
+                    <pic:cNvPicPr/>
+                  </pic:nvPicPr>
+                  <pic:blipFill>
+                    <a:blip r:embed="rId12"/>
+                    <a:stretch>
+                      <a:fillRect/>
+                    </a:stretch>
+                  </pic:blipFill>
+                  <pic:spPr>
+                    <a:xfrm>
+                      <a:off x="0" y="0"/>
+                      <a:ext cx="4415491" cy="2534857"/>
+                    </a:xfrm>
+                    <a:prstGeom prst="rect">
+                      <a:avLst/>
+                    </a:prstGeom>
+                  </pic:spPr>
+                </pic:pic>
+              </a:graphicData>
+            </a:graphic>
+          </wp:inline>
+        </w:drawing>
+      </w:r>
+    </w:p>
+    <w:p>
+      <w:pPr>
+        <w:pStyle w:val="PargrafodaLista"/>
+        <w:ind w:left="1416" w:firstLine="372"/>
+        <w:jc w:val="both"/>
+      </w:pPr>
+    </w:p>
+    <w:p>
+      <w:pPr>
+        <w:pStyle w:val="PargrafodaLista"/>
+        <w:ind w:left="1416" w:firstLine="708"/>
+        <w:jc w:val="both"/>
+      </w:pPr>
+      <w:r>
+        <w:t xml:space="preserve">A aplicação do filtro </w:t>
+      </w:r>
+      <w:r>
+        <w:rPr>
+          <w:i/>
+          <w:iCs/>
+        </w:rPr>
+        <w:t>RemoveType</w:t>
+      </w:r>
+      <w:r>
+        <w:rPr>
+          <w:i/>
+          <w:iCs/>
+        </w:rPr>
+        <w:t xml:space="preserve"> </w:t>
+      </w:r>
+      <w:r>
+        <w:t>tem como objetivo retirar da base de dados todos os objetos de algum determinado tipo. Neste caso foram retirados os dados nominais da base. No caso desta aplicação o atributo de classe (Type_of_glass) foi excluído inteiramente, visto que sua composição são valores nominais que descrevem o tipo de vidro da base.</w:t>
+      </w:r>
+    </w:p>
+    <w:p>
+      <w:pPr>
+        <w:pStyle w:val="PargrafodaLista"/>
+        <w:ind w:left="1440"/>
+      </w:pPr>
+    </w:p>
+    <w:p>
+      <w:pPr>
+        <w:pStyle w:val="PargrafodaLista"/>
+        <w:ind w:left="1440"/>
+      </w:pPr>
+    </w:p>
+    <w:p>
+      <w:pPr>
+        <w:pStyle w:val="PargrafodaLista"/>
+        <w:ind w:left="1440"/>
+      </w:pPr>
+    </w:p>
+    <w:p>
+      <w:pPr>
+        <w:pStyle w:val="PargrafodaLista"/>
+        <w:ind w:left="1440"/>
+      </w:pPr>
+    </w:p>
+    <w:p>
+      <w:pPr>
+        <w:pStyle w:val="PargrafodaLista"/>
+        <w:ind w:left="1440"/>
+      </w:pPr>
+    </w:p>
+    <w:p>
+      <w:pPr>
+        <w:pStyle w:val="PargrafodaLista"/>
+        <w:ind w:left="1440"/>
+      </w:pPr>
+    </w:p>
+    <w:p>
+      <w:pPr>
+        <w:pStyle w:val="PargrafodaLista"/>
+        <w:ind w:left="1440"/>
+      </w:pPr>
+    </w:p>
+    <w:p>
+      <w:pPr>
+        <w:pStyle w:val="PargrafodaLista"/>
+        <w:ind w:left="1440"/>
+      </w:pPr>
+    </w:p>
+    <w:p>
+      <w:pPr>
+        <w:pStyle w:val="PargrafodaLista"/>
+        <w:ind w:left="1440"/>
+      </w:pPr>
+    </w:p>
+    <w:p>
+      <w:pPr>
+        <w:pStyle w:val="PargrafodaLista"/>
+        <w:ind w:left="1440"/>
+      </w:pPr>
     </w:p>
     <w:p>
       <w:pPr>
@@ -438,10 +1217,165 @@
         </w:numPr>
       </w:pPr>
       <w:r>
-        <w:t>F</w:t>
-      </w:r>
-    </w:p>
-    <w:p/>
+        <w:t>Random Subset</w:t>
+      </w:r>
+      <w:r>
+        <w:t xml:space="preserve"> (</w:t>
+      </w:r>
+      <w:r>
+        <w:t>N 0.5, - S 1</w:t>
+      </w:r>
+      <w:r>
+        <w:t>)</w:t>
+      </w:r>
+    </w:p>
+    <w:p>
+      <w:pPr>
+        <w:pStyle w:val="PargrafodaLista"/>
+        <w:ind w:left="1440"/>
+      </w:pPr>
+      <w:r>
+        <w:t>Sem o filtro:</w:t>
+      </w:r>
+    </w:p>
+    <w:p>
+      <w:pPr>
+        <w:pStyle w:val="PargrafodaLista"/>
+        <w:ind w:left="1440"/>
+      </w:pPr>
+      <w:r>
+        <w:lastRenderedPageBreak/>
+        <w:drawing>
+          <wp:inline distT="0" distB="0" distL="0" distR="0" wp14:anchorId="3251D6A3" wp14:editId="7C936506">
+            <wp:extent cx="4399472" cy="2743979"/>
+            <wp:effectExtent l="0" t="0" r="1270" b="0"/>
+            <wp:docPr id="1990452219" name="Imagem 1"/>
+            <wp:cNvGraphicFramePr>
+              <a:graphicFrameLocks xmlns:a="http://schemas.openxmlformats.org/drawingml/2006/main" noChangeAspect="1"/>
+            </wp:cNvGraphicFramePr>
+            <a:graphic xmlns:a="http://schemas.openxmlformats.org/drawingml/2006/main">
+              <a:graphicData uri="http://schemas.openxmlformats.org/drawingml/2006/picture">
+                <pic:pic xmlns:pic="http://schemas.openxmlformats.org/drawingml/2006/picture">
+                  <pic:nvPicPr>
+                    <pic:cNvPr id="1990452219" name=""/>
+                    <pic:cNvPicPr/>
+                  </pic:nvPicPr>
+                  <pic:blipFill>
+                    <a:blip r:embed="rId13"/>
+                    <a:stretch>
+                      <a:fillRect/>
+                    </a:stretch>
+                  </pic:blipFill>
+                  <pic:spPr>
+                    <a:xfrm>
+                      <a:off x="0" y="0"/>
+                      <a:ext cx="4410989" cy="2751162"/>
+                    </a:xfrm>
+                    <a:prstGeom prst="rect">
+                      <a:avLst/>
+                    </a:prstGeom>
+                  </pic:spPr>
+                </pic:pic>
+              </a:graphicData>
+            </a:graphic>
+          </wp:inline>
+        </w:drawing>
+      </w:r>
+    </w:p>
+    <w:p>
+      <w:pPr>
+        <w:pStyle w:val="PargrafodaLista"/>
+        <w:ind w:left="1440"/>
+      </w:pPr>
+      <w:r>
+        <w:t>Com o filtro:</w:t>
+      </w:r>
+    </w:p>
+    <w:p>
+      <w:pPr>
+        <w:pStyle w:val="PargrafodaLista"/>
+        <w:ind w:left="1440"/>
+      </w:pPr>
+      <w:r>
+        <w:drawing>
+          <wp:inline distT="0" distB="0" distL="0" distR="0" wp14:anchorId="5B769554" wp14:editId="3CECF940">
+            <wp:extent cx="4409559" cy="2751826"/>
+            <wp:effectExtent l="0" t="0" r="0" b="0"/>
+            <wp:docPr id="2113385805" name="Imagem 1"/>
+            <wp:cNvGraphicFramePr>
+              <a:graphicFrameLocks xmlns:a="http://schemas.openxmlformats.org/drawingml/2006/main" noChangeAspect="1"/>
+            </wp:cNvGraphicFramePr>
+            <a:graphic xmlns:a="http://schemas.openxmlformats.org/drawingml/2006/main">
+              <a:graphicData uri="http://schemas.openxmlformats.org/drawingml/2006/picture">
+                <pic:pic xmlns:pic="http://schemas.openxmlformats.org/drawingml/2006/picture">
+                  <pic:nvPicPr>
+                    <pic:cNvPr id="2113385805" name=""/>
+                    <pic:cNvPicPr/>
+                  </pic:nvPicPr>
+                  <pic:blipFill>
+                    <a:blip r:embed="rId14"/>
+                    <a:stretch>
+                      <a:fillRect/>
+                    </a:stretch>
+                  </pic:blipFill>
+                  <pic:spPr>
+                    <a:xfrm>
+                      <a:off x="0" y="0"/>
+                      <a:ext cx="4417933" cy="2757052"/>
+                    </a:xfrm>
+                    <a:prstGeom prst="rect">
+                      <a:avLst/>
+                    </a:prstGeom>
+                  </pic:spPr>
+                </pic:pic>
+              </a:graphicData>
+            </a:graphic>
+          </wp:inline>
+        </w:drawing>
+      </w:r>
+    </w:p>
+    <w:p>
+      <w:pPr>
+        <w:pStyle w:val="PargrafodaLista"/>
+        <w:ind w:left="1440"/>
+        <w:jc w:val="both"/>
+      </w:pPr>
+    </w:p>
+    <w:p>
+      <w:pPr>
+        <w:pStyle w:val="PargrafodaLista"/>
+        <w:ind w:left="1440" w:firstLine="684"/>
+        <w:jc w:val="both"/>
+      </w:pPr>
+      <w:r>
+        <w:t xml:space="preserve">A aplicação do filtro </w:t>
+      </w:r>
+      <w:r>
+        <w:rPr>
+          <w:i/>
+          <w:iCs/>
+        </w:rPr>
+        <w:t>RandomSubset</w:t>
+      </w:r>
+      <w:r>
+        <w:rPr>
+          <w:i/>
+          <w:iCs/>
+        </w:rPr>
+        <w:t xml:space="preserve"> </w:t>
+      </w:r>
+      <w:r>
+        <w:t>retorna um sub-grupo de dados a partir do dataset original.</w:t>
+      </w:r>
+      <w:r>
+        <w:t xml:space="preserve"> De acordo com os parâmetros (N 0.5), serão selecionados 50% dos atributos originais, com isso o retorno do filtro são apenas 6 dos 11 atributos iniciais. </w:t>
+      </w:r>
+    </w:p>
+    <w:p>
+      <w:pPr>
+        <w:ind w:left="360"/>
+      </w:pPr>
+    </w:p>
     <w:p>
       <w:pPr>
         <w:pStyle w:val="PargrafodaLista"/>
@@ -456,10 +1390,7 @@
         </w:numPr>
       </w:pPr>
       <w:r>
-        <w:t xml:space="preserve">Prints Referentes à questão </w:t>
-      </w:r>
-      <w:r>
-        <w:t>D</w:t>
+        <w:t>Prints Referentes à questão D</w:t>
       </w:r>
     </w:p>
     <w:p>

</xml_diff>

<commit_message>
pratica 2 update 22/04/24
</commit_message>
<xml_diff>
--- a/Pratica 2/Resolução das questões.docx
+++ b/Pratica 2/Resolução das questões.docx
@@ -47,6 +47,7 @@
       <w:r>
         <w:t xml:space="preserve">Aplicação de filtros à </w:t>
       </w:r>
+      <w:proofErr w:type="spellStart"/>
       <w:r>
         <w:rPr>
           <w:b/>
@@ -54,8 +55,17 @@
         </w:rPr>
         <w:t>iris.arff</w:t>
       </w:r>
-      <w:r>
-        <w:t xml:space="preserve"> database:</w:t>
+      <w:proofErr w:type="spellEnd"/>
+      <w:r>
+        <w:t xml:space="preserve"> </w:t>
+      </w:r>
+      <w:proofErr w:type="spellStart"/>
+      <w:r>
+        <w:t>database</w:t>
+      </w:r>
+      <w:proofErr w:type="spellEnd"/>
+      <w:r>
+        <w:t>:</w:t>
       </w:r>
     </w:p>
     <w:p>
@@ -308,8 +318,21 @@
           <w:numId w:val="2"/>
         </w:numPr>
       </w:pPr>
-      <w:r>
-        <w:t>Numeric to Normal</w:t>
+      <w:proofErr w:type="spellStart"/>
+      <w:r>
+        <w:t>Numeric</w:t>
+      </w:r>
+      <w:proofErr w:type="spellEnd"/>
+      <w:r>
+        <w:t xml:space="preserve"> </w:t>
+      </w:r>
+      <w:proofErr w:type="spellStart"/>
+      <w:r>
+        <w:t>to</w:t>
+      </w:r>
+      <w:proofErr w:type="spellEnd"/>
+      <w:r>
+        <w:t xml:space="preserve"> Normal</w:t>
       </w:r>
     </w:p>
     <w:p>
@@ -435,6 +458,7 @@
       <w:r>
         <w:t xml:space="preserve"> </w:t>
       </w:r>
+      <w:proofErr w:type="spellStart"/>
       <w:r>
         <w:rPr>
           <w:i/>
@@ -442,6 +466,7 @@
         </w:rPr>
         <w:t>NumericToNominal</w:t>
       </w:r>
+      <w:proofErr w:type="spellEnd"/>
       <w:r>
         <w:t xml:space="preserve"> foi utilizado </w:t>
       </w:r>
@@ -477,7 +502,15 @@
         <w:t xml:space="preserve">por mais que a transformação seja possível, </w:t>
       </w:r>
       <w:r>
-        <w:t xml:space="preserve">não faria muito sentido que os dados sejam nominais, uma vez que os valores do dataset não são qualitativos, mas </w:t>
+        <w:t xml:space="preserve">não faria muito sentido que os dados sejam nominais, uma vez que os valores do </w:t>
+      </w:r>
+      <w:proofErr w:type="spellStart"/>
+      <w:r>
+        <w:t>dataset</w:t>
+      </w:r>
+      <w:proofErr w:type="spellEnd"/>
+      <w:r>
+        <w:t xml:space="preserve"> não são qualitativos, mas </w:t>
       </w:r>
       <w:r>
         <w:t>s</w:t>
@@ -521,12 +554,13 @@
         <w:lastRenderedPageBreak/>
         <w:t xml:space="preserve">Aplicação de filtros à </w:t>
       </w:r>
+      <w:proofErr w:type="spellStart"/>
       <w:r>
         <w:rPr>
           <w:b/>
           <w:bCs/>
         </w:rPr>
-        <w:t>liverDisorder</w:t>
+        <w:t>nursery</w:t>
       </w:r>
       <w:r>
         <w:rPr>
@@ -535,8 +569,17 @@
         </w:rPr>
         <w:t>.arff</w:t>
       </w:r>
-      <w:r>
-        <w:t xml:space="preserve"> database:</w:t>
+      <w:proofErr w:type="spellEnd"/>
+      <w:r>
+        <w:t xml:space="preserve"> </w:t>
+      </w:r>
+      <w:proofErr w:type="spellStart"/>
+      <w:r>
+        <w:t>database</w:t>
+      </w:r>
+      <w:proofErr w:type="spellEnd"/>
+      <w:r>
+        <w:t>:</w:t>
       </w:r>
     </w:p>
     <w:p>
@@ -547,9 +590,11 @@
           <w:numId w:val="3"/>
         </w:numPr>
       </w:pPr>
+      <w:proofErr w:type="spellStart"/>
       <w:r>
         <w:t>NominalToBinary</w:t>
       </w:r>
+      <w:proofErr w:type="spellEnd"/>
     </w:p>
     <w:p>
       <w:pPr>
@@ -670,12 +715,21 @@
       <w:r>
         <w:t xml:space="preserve">A aplicação do filtro </w:t>
       </w:r>
+      <w:proofErr w:type="spellStart"/>
       <w:r>
         <w:rPr>
           <w:i/>
           <w:iCs/>
         </w:rPr>
-        <w:t xml:space="preserve">NominalToBinary </w:t>
+        <w:t>NominalToBinary</w:t>
+      </w:r>
+      <w:proofErr w:type="spellEnd"/>
+      <w:r>
+        <w:rPr>
+          <w:i/>
+          <w:iCs/>
+        </w:rPr>
+        <w:t xml:space="preserve"> </w:t>
       </w:r>
       <w:r>
         <w:t>d</w:t>
@@ -976,6 +1030,7 @@
       <w:r>
         <w:t xml:space="preserve">Aplicação de filtros à </w:t>
       </w:r>
+      <w:proofErr w:type="spellStart"/>
       <w:r>
         <w:rPr>
           <w:b/>
@@ -990,8 +1045,17 @@
         </w:rPr>
         <w:t>.arff</w:t>
       </w:r>
-      <w:r>
-        <w:t xml:space="preserve"> database:</w:t>
+      <w:proofErr w:type="spellEnd"/>
+      <w:r>
+        <w:t xml:space="preserve"> </w:t>
+      </w:r>
+      <w:proofErr w:type="spellStart"/>
+      <w:r>
+        <w:t>database</w:t>
+      </w:r>
+      <w:proofErr w:type="spellEnd"/>
+      <w:r>
+        <w:t>:</w:t>
       </w:r>
     </w:p>
     <w:p>
@@ -1003,8 +1067,13 @@
         </w:numPr>
       </w:pPr>
       <w:r>
-        <w:t>Remove Type</w:t>
-      </w:r>
+        <w:t xml:space="preserve">Remove </w:t>
+      </w:r>
+      <w:proofErr w:type="spellStart"/>
+      <w:r>
+        <w:t>Type</w:t>
+      </w:r>
+      <w:proofErr w:type="spellEnd"/>
       <w:r>
         <w:t xml:space="preserve"> (nominal)</w:t>
       </w:r>
@@ -1130,6 +1199,7 @@
       <w:r>
         <w:t xml:space="preserve">A aplicação do filtro </w:t>
       </w:r>
+      <w:proofErr w:type="spellStart"/>
       <w:r>
         <w:rPr>
           <w:i/>
@@ -1137,6 +1207,7 @@
         </w:rPr>
         <w:t>RemoveType</w:t>
       </w:r>
+      <w:proofErr w:type="spellEnd"/>
       <w:r>
         <w:rPr>
           <w:i/>
@@ -1145,7 +1216,15 @@
         <w:t xml:space="preserve"> </w:t>
       </w:r>
       <w:r>
-        <w:t>tem como objetivo retirar da base de dados todos os objetos de algum determinado tipo. Neste caso foram retirados os dados nominais da base. No caso desta aplicação o atributo de classe (Type_of_glass) foi excluído inteiramente, visto que sua composição são valores nominais que descrevem o tipo de vidro da base.</w:t>
+        <w:t>tem como objetivo retirar da base de dados todos os objetos de algum determinado tipo. Neste caso foram retirados os dados nominais da base. No caso desta aplicação o atributo de classe (</w:t>
+      </w:r>
+      <w:proofErr w:type="spellStart"/>
+      <w:r>
+        <w:t>Type_of_glass</w:t>
+      </w:r>
+      <w:proofErr w:type="spellEnd"/>
+      <w:r>
+        <w:t>) foi excluído inteiramente, visto que sua composição são valores nominais que descrevem o tipo de vidro da base.</w:t>
       </w:r>
     </w:p>
     <w:p>
@@ -1217,8 +1296,13 @@
         </w:numPr>
       </w:pPr>
       <w:r>
-        <w:t>Random Subset</w:t>
-      </w:r>
+        <w:t xml:space="preserve">Random </w:t>
+      </w:r>
+      <w:proofErr w:type="spellStart"/>
+      <w:r>
+        <w:t>Subset</w:t>
+      </w:r>
+      <w:proofErr w:type="spellEnd"/>
       <w:r>
         <w:t xml:space="preserve"> (</w:t>
       </w:r>
@@ -1350,6 +1434,7 @@
       <w:r>
         <w:t xml:space="preserve">A aplicação do filtro </w:t>
       </w:r>
+      <w:proofErr w:type="spellStart"/>
       <w:r>
         <w:rPr>
           <w:i/>
@@ -1357,6 +1442,7 @@
         </w:rPr>
         <w:t>RandomSubset</w:t>
       </w:r>
+      <w:proofErr w:type="spellEnd"/>
       <w:r>
         <w:rPr>
           <w:i/>
@@ -1365,7 +1451,23 @@
         <w:t xml:space="preserve"> </w:t>
       </w:r>
       <w:r>
-        <w:t>retorna um sub-grupo de dados a partir do dataset original.</w:t>
+        <w:t xml:space="preserve">retorna um </w:t>
+      </w:r>
+      <w:proofErr w:type="spellStart"/>
+      <w:r>
+        <w:t>sub-grupo</w:t>
+      </w:r>
+      <w:proofErr w:type="spellEnd"/>
+      <w:r>
+        <w:t xml:space="preserve"> de dados a partir do </w:t>
+      </w:r>
+      <w:proofErr w:type="spellStart"/>
+      <w:r>
+        <w:t>dataset</w:t>
+      </w:r>
+      <w:proofErr w:type="spellEnd"/>
+      <w:r>
+        <w:t xml:space="preserve"> original.</w:t>
       </w:r>
       <w:r>
         <w:t xml:space="preserve"> De acordo com os parâmetros (N 0.5), serão selecionados 50% dos atributos originais, com isso o retorno do filtro são apenas 6 dos 11 atributos iniciais. </w:t>

</xml_diff>

<commit_message>
prática 2 update 22/04/24 a
</commit_message>
<xml_diff>
--- a/Pratica 2/Resolução das questões.docx
+++ b/Pratica 2/Resolução das questões.docx
@@ -35,8 +35,20 @@
           <w:ilvl w:val="0"/>
           <w:numId w:val="1"/>
         </w:numPr>
-      </w:pPr>
-      <w:r>
+        <w:rPr>
+          <w:b/>
+          <w:bCs/>
+          <w:i/>
+          <w:iCs/>
+        </w:rPr>
+      </w:pPr>
+      <w:r>
+        <w:rPr>
+          <w:b/>
+          <w:bCs/>
+          <w:i/>
+          <w:iCs/>
+        </w:rPr>
         <w:t>Prints Referentes à questão C</w:t>
       </w:r>
     </w:p>
@@ -48,6 +60,7 @@
         <w:t xml:space="preserve">Aplicação de filtros à </w:t>
       </w:r>
       <w:proofErr w:type="spellStart"/>
+      <w:proofErr w:type="gramStart"/>
       <w:r>
         <w:rPr>
           <w:b/>
@@ -56,6 +69,7 @@
         <w:t>iris.arff</w:t>
       </w:r>
       <w:proofErr w:type="spellEnd"/>
+      <w:proofErr w:type="gramEnd"/>
       <w:r>
         <w:t xml:space="preserve"> </w:t>
       </w:r>
@@ -555,6 +569,7 @@
         <w:t xml:space="preserve">Aplicação de filtros à </w:t>
       </w:r>
       <w:proofErr w:type="spellStart"/>
+      <w:proofErr w:type="gramStart"/>
       <w:r>
         <w:rPr>
           <w:b/>
@@ -570,6 +585,7 @@
         <w:t>.arff</w:t>
       </w:r>
       <w:proofErr w:type="spellEnd"/>
+      <w:proofErr w:type="gramEnd"/>
       <w:r>
         <w:t xml:space="preserve"> </w:t>
       </w:r>
@@ -732,8 +748,88 @@
         <w:t xml:space="preserve"> </w:t>
       </w:r>
       <w:r>
-        <w:t>d</w:t>
-      </w:r>
+        <w:t xml:space="preserve">tem como objetivo converter </w:t>
+      </w:r>
+      <w:r>
+        <w:t>todos os atributos nominais em atributos numéricos binários.</w:t>
+      </w:r>
+      <w:r>
+        <w:t xml:space="preserve"> A operação do filtro segue a seguinte lógica: </w:t>
+      </w:r>
+      <w:r>
+        <w:rPr>
+          <w:i/>
+          <w:iCs/>
+        </w:rPr>
+        <w:t>Um atributo com k valores é transformado em k atributos binários se a classe for nominal</w:t>
+      </w:r>
+      <w:r>
+        <w:t>. Com isso, os 4 valores nominais presentes no atributo ‘</w:t>
+      </w:r>
+      <w:proofErr w:type="spellStart"/>
+      <w:r>
+        <w:t>children</w:t>
+      </w:r>
+      <w:proofErr w:type="spellEnd"/>
+      <w:r>
+        <w:t>’ serão transformados em 4 novos atributos binários (</w:t>
+      </w:r>
+      <w:proofErr w:type="spellStart"/>
+      <w:r>
+        <w:t>children</w:t>
+      </w:r>
+      <w:proofErr w:type="spellEnd"/>
+      <w:r>
+        <w:t xml:space="preserve">=1, </w:t>
+      </w:r>
+      <w:proofErr w:type="spellStart"/>
+      <w:r>
+        <w:t>children</w:t>
+      </w:r>
+      <w:proofErr w:type="spellEnd"/>
+      <w:r>
+        <w:t xml:space="preserve">=2, </w:t>
+      </w:r>
+      <w:proofErr w:type="spellStart"/>
+      <w:r>
+        <w:t>children</w:t>
+      </w:r>
+      <w:proofErr w:type="spellEnd"/>
+      <w:r>
+        <w:t xml:space="preserve">=3, </w:t>
+      </w:r>
+      <w:proofErr w:type="spellStart"/>
+      <w:r>
+        <w:t>children</w:t>
+      </w:r>
+      <w:proofErr w:type="spellEnd"/>
+      <w:r>
+        <w:t>=more)</w:t>
+      </w:r>
+    </w:p>
+    <w:p>
+      <w:pPr>
+        <w:pStyle w:val="PargrafodaLista"/>
+        <w:ind w:left="1440"/>
+      </w:pPr>
+    </w:p>
+    <w:p>
+      <w:pPr>
+        <w:pStyle w:val="PargrafodaLista"/>
+        <w:ind w:left="1440"/>
+      </w:pPr>
+    </w:p>
+    <w:p>
+      <w:pPr>
+        <w:pStyle w:val="PargrafodaLista"/>
+        <w:ind w:left="1440"/>
+      </w:pPr>
+    </w:p>
+    <w:p>
+      <w:pPr>
+        <w:pStyle w:val="PargrafodaLista"/>
+        <w:ind w:left="1440"/>
+      </w:pPr>
     </w:p>
     <w:p>
       <w:pPr>
@@ -755,282 +851,205 @@
           <w:numId w:val="3"/>
         </w:numPr>
       </w:pPr>
-      <w:r>
-        <w:t>F</w:t>
-      </w:r>
-    </w:p>
-    <w:p>
-      <w:pPr>
-        <w:pStyle w:val="PargrafodaLista"/>
-        <w:ind w:left="1440"/>
-      </w:pPr>
-    </w:p>
-    <w:p>
-      <w:pPr>
-        <w:pStyle w:val="PargrafodaLista"/>
-        <w:ind w:left="1440"/>
-      </w:pPr>
-    </w:p>
-    <w:p>
-      <w:pPr>
-        <w:pStyle w:val="PargrafodaLista"/>
-        <w:ind w:left="1440"/>
-      </w:pPr>
-    </w:p>
-    <w:p>
-      <w:pPr>
-        <w:pStyle w:val="PargrafodaLista"/>
-        <w:ind w:left="1440"/>
-      </w:pPr>
-    </w:p>
-    <w:p>
-      <w:pPr>
-        <w:pStyle w:val="PargrafodaLista"/>
-        <w:ind w:left="1440"/>
-      </w:pPr>
-    </w:p>
-    <w:p>
-      <w:pPr>
-        <w:pStyle w:val="PargrafodaLista"/>
-        <w:ind w:left="1440"/>
-      </w:pPr>
-    </w:p>
-    <w:p>
-      <w:pPr>
-        <w:pStyle w:val="PargrafodaLista"/>
-        <w:ind w:left="1440"/>
-      </w:pPr>
-    </w:p>
-    <w:p>
-      <w:pPr>
-        <w:pStyle w:val="PargrafodaLista"/>
-        <w:ind w:left="1440"/>
-      </w:pPr>
-    </w:p>
-    <w:p>
-      <w:pPr>
-        <w:pStyle w:val="PargrafodaLista"/>
-        <w:ind w:left="1440"/>
-      </w:pPr>
-    </w:p>
-    <w:p>
-      <w:pPr>
-        <w:pStyle w:val="PargrafodaLista"/>
-        <w:ind w:left="1440"/>
-      </w:pPr>
-    </w:p>
-    <w:p>
-      <w:pPr>
-        <w:pStyle w:val="PargrafodaLista"/>
-        <w:ind w:left="1440"/>
-      </w:pPr>
-    </w:p>
-    <w:p>
-      <w:pPr>
-        <w:pStyle w:val="PargrafodaLista"/>
-        <w:ind w:left="1440"/>
-      </w:pPr>
-    </w:p>
-    <w:p>
-      <w:pPr>
-        <w:pStyle w:val="PargrafodaLista"/>
-        <w:ind w:left="1440"/>
-      </w:pPr>
-    </w:p>
-    <w:p>
-      <w:pPr>
-        <w:pStyle w:val="PargrafodaLista"/>
-        <w:ind w:left="1440"/>
-      </w:pPr>
-    </w:p>
-    <w:p>
-      <w:pPr>
-        <w:pStyle w:val="PargrafodaLista"/>
-        <w:ind w:left="1440"/>
-      </w:pPr>
-    </w:p>
-    <w:p>
-      <w:pPr>
-        <w:pStyle w:val="PargrafodaLista"/>
-        <w:ind w:left="1440"/>
-      </w:pPr>
-    </w:p>
-    <w:p>
-      <w:pPr>
-        <w:pStyle w:val="PargrafodaLista"/>
-        <w:ind w:left="1440"/>
-      </w:pPr>
-    </w:p>
-    <w:p>
-      <w:pPr>
-        <w:pStyle w:val="PargrafodaLista"/>
-        <w:ind w:left="1440"/>
-      </w:pPr>
-    </w:p>
-    <w:p>
-      <w:pPr>
-        <w:pStyle w:val="PargrafodaLista"/>
-        <w:ind w:left="1440"/>
-      </w:pPr>
-    </w:p>
-    <w:p>
-      <w:pPr>
-        <w:pStyle w:val="PargrafodaLista"/>
-        <w:ind w:left="1440"/>
-      </w:pPr>
-    </w:p>
-    <w:p>
-      <w:pPr>
-        <w:pStyle w:val="PargrafodaLista"/>
-        <w:ind w:left="1440"/>
-      </w:pPr>
-    </w:p>
-    <w:p>
-      <w:pPr>
-        <w:pStyle w:val="PargrafodaLista"/>
-        <w:ind w:left="1440"/>
-      </w:pPr>
-    </w:p>
-    <w:p>
-      <w:pPr>
-        <w:pStyle w:val="PargrafodaLista"/>
-        <w:ind w:left="1440"/>
-      </w:pPr>
-    </w:p>
-    <w:p>
-      <w:pPr>
-        <w:pStyle w:val="PargrafodaLista"/>
-        <w:ind w:left="1440"/>
-      </w:pPr>
-    </w:p>
-    <w:p>
-      <w:pPr>
-        <w:pStyle w:val="PargrafodaLista"/>
-        <w:ind w:left="1440"/>
-      </w:pPr>
-    </w:p>
-    <w:p>
-      <w:pPr>
-        <w:pStyle w:val="PargrafodaLista"/>
-        <w:ind w:left="1440"/>
-      </w:pPr>
-    </w:p>
-    <w:p>
-      <w:pPr>
-        <w:pStyle w:val="PargrafodaLista"/>
-        <w:ind w:left="1440"/>
-      </w:pPr>
-    </w:p>
-    <w:p>
-      <w:pPr>
-        <w:pStyle w:val="PargrafodaLista"/>
-        <w:ind w:left="1440"/>
-      </w:pPr>
-    </w:p>
-    <w:p>
-      <w:pPr>
-        <w:pStyle w:val="PargrafodaLista"/>
-        <w:ind w:left="1440"/>
-      </w:pPr>
-    </w:p>
-    <w:p>
-      <w:pPr>
-        <w:pStyle w:val="PargrafodaLista"/>
-        <w:ind w:left="1440"/>
-      </w:pPr>
-    </w:p>
-    <w:p>
-      <w:pPr>
-        <w:pStyle w:val="PargrafodaLista"/>
-        <w:ind w:left="1440"/>
-      </w:pPr>
-    </w:p>
-    <w:p>
-      <w:pPr>
-        <w:pStyle w:val="PargrafodaLista"/>
-        <w:ind w:left="1440"/>
-      </w:pPr>
-    </w:p>
-    <w:p>
-      <w:pPr>
-        <w:pStyle w:val="PargrafodaLista"/>
-        <w:ind w:left="1440"/>
-      </w:pPr>
-    </w:p>
-    <w:p>
-      <w:pPr>
-        <w:pStyle w:val="PargrafodaLista"/>
-        <w:ind w:left="1440"/>
-      </w:pPr>
-    </w:p>
-    <w:p>
-      <w:pPr>
-        <w:pStyle w:val="PargrafodaLista"/>
-        <w:ind w:left="1440"/>
-      </w:pPr>
-    </w:p>
-    <w:p>
-      <w:pPr>
-        <w:pStyle w:val="PargrafodaLista"/>
-        <w:ind w:left="1440"/>
-      </w:pPr>
-    </w:p>
-    <w:p>
-      <w:pPr>
-        <w:pStyle w:val="PargrafodaLista"/>
-        <w:ind w:left="1440"/>
-      </w:pPr>
-    </w:p>
-    <w:p>
-      <w:pPr>
-        <w:pStyle w:val="PargrafodaLista"/>
-        <w:ind w:left="1440"/>
-      </w:pPr>
-    </w:p>
-    <w:p>
-      <w:pPr>
-        <w:pStyle w:val="PargrafodaLista"/>
-        <w:ind w:left="1440"/>
-      </w:pPr>
-    </w:p>
-    <w:p>
-      <w:pPr>
-        <w:pStyle w:val="PargrafodaLista"/>
-        <w:ind w:left="1440"/>
-      </w:pPr>
-    </w:p>
-    <w:p>
-      <w:pPr>
-        <w:pStyle w:val="PargrafodaLista"/>
-        <w:ind w:left="1440"/>
-      </w:pPr>
-    </w:p>
-    <w:p>
-      <w:pPr>
-        <w:pStyle w:val="PargrafodaLista"/>
-        <w:ind w:left="1440"/>
-      </w:pPr>
-    </w:p>
-    <w:p>
-      <w:pPr>
-        <w:pStyle w:val="PargrafodaLista"/>
-        <w:ind w:left="1440"/>
-      </w:pPr>
-    </w:p>
-    <w:p>
-      <w:pPr>
-        <w:pStyle w:val="PargrafodaLista"/>
-        <w:ind w:left="1440"/>
-      </w:pPr>
-    </w:p>
-    <w:p>
-      <w:pPr>
-        <w:pStyle w:val="PargrafodaLista"/>
-      </w:pPr>
-      <w:r>
+      <w:proofErr w:type="spellStart"/>
+      <w:r>
+        <w:lastRenderedPageBreak/>
+        <w:t>AddID</w:t>
+      </w:r>
+      <w:proofErr w:type="spellEnd"/>
+    </w:p>
+    <w:p>
+      <w:pPr>
+        <w:pStyle w:val="PargrafodaLista"/>
+        <w:ind w:left="1440"/>
+      </w:pPr>
+      <w:r>
+        <w:t>Sem o filtro:</w:t>
+      </w:r>
+    </w:p>
+    <w:p>
+      <w:pPr>
+        <w:pStyle w:val="PargrafodaLista"/>
+        <w:ind w:left="1440"/>
+      </w:pPr>
+      <w:r>
+        <w:drawing>
+          <wp:inline distT="0" distB="0" distL="0" distR="0" wp14:anchorId="21C32577" wp14:editId="628961E0">
+            <wp:extent cx="4839419" cy="2812941"/>
+            <wp:effectExtent l="0" t="0" r="0" b="6985"/>
+            <wp:docPr id="838445339" name="Imagem 1"/>
+            <wp:cNvGraphicFramePr>
+              <a:graphicFrameLocks xmlns:a="http://schemas.openxmlformats.org/drawingml/2006/main" noChangeAspect="1"/>
+            </wp:cNvGraphicFramePr>
+            <a:graphic xmlns:a="http://schemas.openxmlformats.org/drawingml/2006/main">
+              <a:graphicData uri="http://schemas.openxmlformats.org/drawingml/2006/picture">
+                <pic:pic xmlns:pic="http://schemas.openxmlformats.org/drawingml/2006/picture">
+                  <pic:nvPicPr>
+                    <pic:cNvPr id="838445339" name=""/>
+                    <pic:cNvPicPr/>
+                  </pic:nvPicPr>
+                  <pic:blipFill>
+                    <a:blip r:embed="rId11"/>
+                    <a:stretch>
+                      <a:fillRect/>
+                    </a:stretch>
+                  </pic:blipFill>
+                  <pic:spPr>
+                    <a:xfrm>
+                      <a:off x="0" y="0"/>
+                      <a:ext cx="4852517" cy="2820554"/>
+                    </a:xfrm>
+                    <a:prstGeom prst="rect">
+                      <a:avLst/>
+                    </a:prstGeom>
+                  </pic:spPr>
+                </pic:pic>
+              </a:graphicData>
+            </a:graphic>
+          </wp:inline>
+        </w:drawing>
+      </w:r>
+    </w:p>
+    <w:p>
+      <w:pPr>
+        <w:pStyle w:val="PargrafodaLista"/>
+        <w:ind w:left="1440"/>
+      </w:pPr>
+      <w:r>
+        <w:t>Com o filtro:</w:t>
+      </w:r>
+    </w:p>
+    <w:p>
+      <w:pPr>
+        <w:pStyle w:val="PargrafodaLista"/>
+        <w:ind w:left="1440"/>
+      </w:pPr>
+      <w:r>
+        <w:drawing>
+          <wp:inline distT="0" distB="0" distL="0" distR="0" wp14:anchorId="16110FF9" wp14:editId="0A6532C8">
+            <wp:extent cx="4815719" cy="2794635"/>
+            <wp:effectExtent l="0" t="0" r="4445" b="5715"/>
+            <wp:docPr id="2122351972" name="Imagem 1"/>
+            <wp:cNvGraphicFramePr>
+              <a:graphicFrameLocks xmlns:a="http://schemas.openxmlformats.org/drawingml/2006/main" noChangeAspect="1"/>
+            </wp:cNvGraphicFramePr>
+            <a:graphic xmlns:a="http://schemas.openxmlformats.org/drawingml/2006/main">
+              <a:graphicData uri="http://schemas.openxmlformats.org/drawingml/2006/picture">
+                <pic:pic xmlns:pic="http://schemas.openxmlformats.org/drawingml/2006/picture">
+                  <pic:nvPicPr>
+                    <pic:cNvPr id="2122351972" name=""/>
+                    <pic:cNvPicPr/>
+                  </pic:nvPicPr>
+                  <pic:blipFill>
+                    <a:blip r:embed="rId12"/>
+                    <a:stretch>
+                      <a:fillRect/>
+                    </a:stretch>
+                  </pic:blipFill>
+                  <pic:spPr>
+                    <a:xfrm>
+                      <a:off x="0" y="0"/>
+                      <a:ext cx="4831901" cy="2804026"/>
+                    </a:xfrm>
+                    <a:prstGeom prst="rect">
+                      <a:avLst/>
+                    </a:prstGeom>
+                  </pic:spPr>
+                </pic:pic>
+              </a:graphicData>
+            </a:graphic>
+          </wp:inline>
+        </w:drawing>
+      </w:r>
+    </w:p>
+    <w:p>
+      <w:pPr>
+        <w:pStyle w:val="PargrafodaLista"/>
+        <w:ind w:left="1440"/>
+      </w:pPr>
+    </w:p>
+    <w:p>
+      <w:pPr>
+        <w:pStyle w:val="PargrafodaLista"/>
+        <w:ind w:left="1440" w:firstLine="684"/>
+        <w:jc w:val="both"/>
+      </w:pPr>
+      <w:r>
+        <w:t xml:space="preserve">A aplicação do filtro </w:t>
+      </w:r>
+      <w:proofErr w:type="spellStart"/>
+      <w:r>
+        <w:rPr>
+          <w:i/>
+          <w:iCs/>
+        </w:rPr>
+        <w:t>AddID</w:t>
+      </w:r>
+      <w:proofErr w:type="spellEnd"/>
+      <w:r>
+        <w:rPr>
+          <w:i/>
+          <w:iCs/>
+        </w:rPr>
+        <w:t xml:space="preserve"> </w:t>
+      </w:r>
+      <w:r>
+        <w:t>tem como objetivo</w:t>
+      </w:r>
+      <w:r>
+        <w:t xml:space="preserve"> adicionar um valor de identificação para cada um dos objetos, criando um novo atributo nomeado como ‘ID’, contendo os valores sequenciais de 1 até N (sendo N, a quantidade de instâncias no </w:t>
+      </w:r>
+      <w:proofErr w:type="spellStart"/>
+      <w:r>
+        <w:t>dataset</w:t>
+      </w:r>
+      <w:proofErr w:type="spellEnd"/>
+      <w:r>
+        <w:t>). No caso da aplicação acima, o atributo contém valores numerados de 1 a 12960.</w:t>
+      </w:r>
+    </w:p>
+    <w:p>
+      <w:pPr>
+        <w:pStyle w:val="PargrafodaLista"/>
+        <w:ind w:left="1440"/>
+      </w:pPr>
+    </w:p>
+    <w:p>
+      <w:pPr>
+        <w:pStyle w:val="PargrafodaLista"/>
+        <w:ind w:left="1440"/>
+      </w:pPr>
+    </w:p>
+    <w:p/>
+    <w:p/>
+    <w:p>
+      <w:pPr>
+        <w:pStyle w:val="PargrafodaLista"/>
+        <w:ind w:left="1440"/>
+      </w:pPr>
+    </w:p>
+    <w:p>
+      <w:pPr>
+        <w:pStyle w:val="PargrafodaLista"/>
+        <w:ind w:left="1440"/>
+      </w:pPr>
+    </w:p>
+    <w:p>
+      <w:pPr>
+        <w:pStyle w:val="PargrafodaLista"/>
+        <w:ind w:left="1440"/>
+      </w:pPr>
+    </w:p>
+    <w:p>
+      <w:pPr>
+        <w:pStyle w:val="PargrafodaLista"/>
+      </w:pPr>
+      <w:r>
+        <w:lastRenderedPageBreak/>
         <w:t xml:space="preserve">Aplicação de filtros à </w:t>
       </w:r>
       <w:proofErr w:type="spellStart"/>
+      <w:proofErr w:type="gramStart"/>
       <w:r>
         <w:rPr>
           <w:b/>
@@ -1046,6 +1065,7 @@
         <w:t>.arff</w:t>
       </w:r>
       <w:proofErr w:type="spellEnd"/>
+      <w:proofErr w:type="gramEnd"/>
       <w:r>
         <w:t xml:space="preserve"> </w:t>
       </w:r>
@@ -1093,7 +1113,6 @@
         <w:ind w:left="1440"/>
       </w:pPr>
       <w:r>
-        <w:lastRenderedPageBreak/>
         <w:drawing>
           <wp:inline distT="0" distB="0" distL="0" distR="0" wp14:anchorId="0A144283" wp14:editId="2ECE3808">
             <wp:extent cx="4404492" cy="2552368"/>
@@ -1110,7 +1129,7 @@
                     <pic:cNvPicPr/>
                   </pic:nvPicPr>
                   <pic:blipFill>
-                    <a:blip r:embed="rId11"/>
+                    <a:blip r:embed="rId13"/>
                     <a:stretch>
                       <a:fillRect/>
                     </a:stretch>
@@ -1162,7 +1181,7 @@
                     <pic:cNvPicPr/>
                   </pic:nvPicPr>
                   <pic:blipFill>
-                    <a:blip r:embed="rId12"/>
+                    <a:blip r:embed="rId14"/>
                     <a:stretch>
                       <a:fillRect/>
                     </a:stretch>
@@ -1296,6 +1315,7 @@
         </w:numPr>
       </w:pPr>
       <w:r>
+        <w:lastRenderedPageBreak/>
         <w:t xml:space="preserve">Random </w:t>
       </w:r>
       <w:proofErr w:type="spellStart"/>
@@ -1328,7 +1348,6 @@
         <w:ind w:left="1440"/>
       </w:pPr>
       <w:r>
-        <w:lastRenderedPageBreak/>
         <w:drawing>
           <wp:inline distT="0" distB="0" distL="0" distR="0" wp14:anchorId="3251D6A3" wp14:editId="7C936506">
             <wp:extent cx="4399472" cy="2743979"/>
@@ -1345,7 +1364,7 @@
                     <pic:cNvPicPr/>
                   </pic:nvPicPr>
                   <pic:blipFill>
-                    <a:blip r:embed="rId13"/>
+                    <a:blip r:embed="rId15"/>
                     <a:stretch>
                       <a:fillRect/>
                     </a:stretch>
@@ -1397,7 +1416,7 @@
                     <pic:cNvPicPr/>
                   </pic:nvPicPr>
                   <pic:blipFill>
-                    <a:blip r:embed="rId14"/>
+                    <a:blip r:embed="rId16"/>
                     <a:stretch>
                       <a:fillRect/>
                     </a:stretch>
@@ -1480,6 +1499,31 @@
     </w:p>
     <w:p>
       <w:pPr>
+        <w:ind w:left="360"/>
+      </w:pPr>
+    </w:p>
+    <w:p>
+      <w:pPr>
+        <w:ind w:left="360"/>
+      </w:pPr>
+    </w:p>
+    <w:p>
+      <w:pPr>
+        <w:ind w:left="360"/>
+      </w:pPr>
+    </w:p>
+    <w:p>
+      <w:pPr>
+        <w:ind w:left="360"/>
+      </w:pPr>
+    </w:p>
+    <w:p>
+      <w:pPr>
+        <w:pStyle w:val="PargrafodaLista"/>
+      </w:pPr>
+    </w:p>
+    <w:p>
+      <w:pPr>
         <w:pStyle w:val="PargrafodaLista"/>
       </w:pPr>
     </w:p>
@@ -1490,10 +1534,574 @@
           <w:ilvl w:val="0"/>
           <w:numId w:val="1"/>
         </w:numPr>
-      </w:pPr>
-      <w:r>
+        <w:rPr>
+          <w:b/>
+          <w:bCs/>
+          <w:i/>
+          <w:iCs/>
+        </w:rPr>
+      </w:pPr>
+      <w:r>
+        <w:rPr>
+          <w:b/>
+          <w:bCs/>
+          <w:i/>
+          <w:iCs/>
+        </w:rPr>
+        <w:lastRenderedPageBreak/>
         <w:t>Prints Referentes à questão D</w:t>
       </w:r>
+    </w:p>
+    <w:p>
+      <w:pPr>
+        <w:pStyle w:val="PargrafodaLista"/>
+      </w:pPr>
+      <w:proofErr w:type="spellStart"/>
+      <w:r>
+        <w:t>Kmeans</w:t>
+      </w:r>
+      <w:proofErr w:type="spellEnd"/>
+      <w:r>
+        <w:t xml:space="preserve"> aplicado no </w:t>
+      </w:r>
+      <w:proofErr w:type="spellStart"/>
+      <w:r>
+        <w:t>dataset</w:t>
+      </w:r>
+      <w:proofErr w:type="spellEnd"/>
+      <w:r>
+        <w:t xml:space="preserve"> </w:t>
+      </w:r>
+      <w:r>
+        <w:rPr>
+          <w:b/>
+          <w:bCs/>
+          <w:i/>
+          <w:iCs/>
+        </w:rPr>
+        <w:t>íris</w:t>
+      </w:r>
+      <w:r>
+        <w:t>:</w:t>
+      </w:r>
+    </w:p>
+    <w:p>
+      <w:pPr>
+        <w:pStyle w:val="PargrafodaLista"/>
+      </w:pPr>
+    </w:p>
+    <w:p>
+      <w:pPr>
+        <w:pStyle w:val="PargrafodaLista"/>
+        <w:numPr>
+          <w:ilvl w:val="0"/>
+          <w:numId w:val="5"/>
+        </w:numPr>
+      </w:pPr>
+      <w:r>
+        <w:t>Semente geradora = 10</w:t>
+      </w:r>
+    </w:p>
+    <w:p>
+      <w:pPr>
+        <w:pStyle w:val="PargrafodaLista"/>
+        <w:ind w:left="1440"/>
+      </w:pPr>
+    </w:p>
+    <w:p>
+      <w:pPr>
+        <w:pStyle w:val="PargrafodaLista"/>
+        <w:ind w:left="0"/>
+      </w:pPr>
+      <w:r>
+        <w:drawing>
+          <wp:inline distT="0" distB="0" distL="0" distR="0" wp14:anchorId="26F99F7D" wp14:editId="784349E1">
+            <wp:extent cx="5400040" cy="6390640"/>
+            <wp:effectExtent l="0" t="0" r="0" b="0"/>
+            <wp:docPr id="2126108815" name="Imagem 1"/>
+            <wp:cNvGraphicFramePr>
+              <a:graphicFrameLocks xmlns:a="http://schemas.openxmlformats.org/drawingml/2006/main" noChangeAspect="1"/>
+            </wp:cNvGraphicFramePr>
+            <a:graphic xmlns:a="http://schemas.openxmlformats.org/drawingml/2006/main">
+              <a:graphicData uri="http://schemas.openxmlformats.org/drawingml/2006/picture">
+                <pic:pic xmlns:pic="http://schemas.openxmlformats.org/drawingml/2006/picture">
+                  <pic:nvPicPr>
+                    <pic:cNvPr id="2126108815" name=""/>
+                    <pic:cNvPicPr/>
+                  </pic:nvPicPr>
+                  <pic:blipFill>
+                    <a:blip r:embed="rId17"/>
+                    <a:stretch>
+                      <a:fillRect/>
+                    </a:stretch>
+                  </pic:blipFill>
+                  <pic:spPr>
+                    <a:xfrm>
+                      <a:off x="0" y="0"/>
+                      <a:ext cx="5400040" cy="6390640"/>
+                    </a:xfrm>
+                    <a:prstGeom prst="rect">
+                      <a:avLst/>
+                    </a:prstGeom>
+                  </pic:spPr>
+                </pic:pic>
+              </a:graphicData>
+            </a:graphic>
+          </wp:inline>
+        </w:drawing>
+      </w:r>
+    </w:p>
+    <w:p>
+      <w:pPr>
+        <w:pStyle w:val="PargrafodaLista"/>
+        <w:ind w:left="0"/>
+      </w:pPr>
+    </w:p>
+    <w:p>
+      <w:pPr>
+        <w:pStyle w:val="PargrafodaLista"/>
+        <w:ind w:left="0"/>
+      </w:pPr>
+    </w:p>
+    <w:p>
+      <w:pPr>
+        <w:pStyle w:val="PargrafodaLista"/>
+        <w:ind w:left="0"/>
+      </w:pPr>
+    </w:p>
+    <w:p>
+      <w:pPr>
+        <w:pStyle w:val="PargrafodaLista"/>
+        <w:ind w:left="0"/>
+      </w:pPr>
+    </w:p>
+    <w:p>
+      <w:pPr>
+        <w:pStyle w:val="PargrafodaLista"/>
+        <w:ind w:left="0"/>
+      </w:pPr>
+    </w:p>
+    <w:p>
+      <w:pPr>
+        <w:pStyle w:val="PargrafodaLista"/>
+        <w:ind w:left="0"/>
+      </w:pPr>
+    </w:p>
+    <w:p>
+      <w:pPr>
+        <w:pStyle w:val="PargrafodaLista"/>
+        <w:ind w:left="0"/>
+      </w:pPr>
+    </w:p>
+    <w:p>
+      <w:pPr>
+        <w:pStyle w:val="PargrafodaLista"/>
+        <w:ind w:left="0"/>
+      </w:pPr>
+    </w:p>
+    <w:p>
+      <w:pPr>
+        <w:pStyle w:val="PargrafodaLista"/>
+        <w:ind w:left="0"/>
+      </w:pPr>
+    </w:p>
+    <w:p>
+      <w:pPr>
+        <w:pStyle w:val="PargrafodaLista"/>
+        <w:numPr>
+          <w:ilvl w:val="0"/>
+          <w:numId w:val="5"/>
+        </w:numPr>
+      </w:pPr>
+      <w:r>
+        <w:t xml:space="preserve">Semente geradora </w:t>
+      </w:r>
+      <w:r>
+        <w:t>= 3</w:t>
+      </w:r>
+    </w:p>
+    <w:p>
+      <w:pPr>
+        <w:pStyle w:val="PargrafodaLista"/>
+        <w:ind w:left="1440"/>
+      </w:pPr>
+    </w:p>
+    <w:p>
+      <w:pPr>
+        <w:pStyle w:val="PargrafodaLista"/>
+        <w:ind w:left="0"/>
+      </w:pPr>
+      <w:r>
+        <w:drawing>
+          <wp:inline distT="0" distB="0" distL="0" distR="0" wp14:anchorId="6287231E" wp14:editId="0C0D60C9">
+            <wp:extent cx="5400040" cy="6402705"/>
+            <wp:effectExtent l="0" t="0" r="0" b="0"/>
+            <wp:docPr id="169871764" name="Imagem 1"/>
+            <wp:cNvGraphicFramePr>
+              <a:graphicFrameLocks xmlns:a="http://schemas.openxmlformats.org/drawingml/2006/main" noChangeAspect="1"/>
+            </wp:cNvGraphicFramePr>
+            <a:graphic xmlns:a="http://schemas.openxmlformats.org/drawingml/2006/main">
+              <a:graphicData uri="http://schemas.openxmlformats.org/drawingml/2006/picture">
+                <pic:pic xmlns:pic="http://schemas.openxmlformats.org/drawingml/2006/picture">
+                  <pic:nvPicPr>
+                    <pic:cNvPr id="169871764" name=""/>
+                    <pic:cNvPicPr/>
+                  </pic:nvPicPr>
+                  <pic:blipFill>
+                    <a:blip r:embed="rId18"/>
+                    <a:stretch>
+                      <a:fillRect/>
+                    </a:stretch>
+                  </pic:blipFill>
+                  <pic:spPr>
+                    <a:xfrm>
+                      <a:off x="0" y="0"/>
+                      <a:ext cx="5400040" cy="6402705"/>
+                    </a:xfrm>
+                    <a:prstGeom prst="rect">
+                      <a:avLst/>
+                    </a:prstGeom>
+                  </pic:spPr>
+                </pic:pic>
+              </a:graphicData>
+            </a:graphic>
+          </wp:inline>
+        </w:drawing>
+      </w:r>
+    </w:p>
+    <w:p>
+      <w:pPr>
+        <w:pStyle w:val="PargrafodaLista"/>
+        <w:ind w:left="1440"/>
+      </w:pPr>
+    </w:p>
+    <w:p>
+      <w:pPr>
+        <w:pStyle w:val="PargrafodaLista"/>
+        <w:ind w:left="1440"/>
+      </w:pPr>
+    </w:p>
+    <w:p>
+      <w:pPr>
+        <w:pStyle w:val="PargrafodaLista"/>
+        <w:ind w:left="1440"/>
+      </w:pPr>
+    </w:p>
+    <w:p>
+      <w:pPr>
+        <w:pStyle w:val="PargrafodaLista"/>
+        <w:ind w:left="1440"/>
+      </w:pPr>
+    </w:p>
+    <w:p>
+      <w:pPr>
+        <w:pStyle w:val="PargrafodaLista"/>
+        <w:ind w:left="1440"/>
+      </w:pPr>
+    </w:p>
+    <w:p>
+      <w:pPr>
+        <w:pStyle w:val="PargrafodaLista"/>
+        <w:ind w:left="1440"/>
+      </w:pPr>
+    </w:p>
+    <w:p>
+      <w:pPr>
+        <w:pStyle w:val="PargrafodaLista"/>
+        <w:ind w:left="1440"/>
+      </w:pPr>
+    </w:p>
+    <w:p>
+      <w:pPr>
+        <w:pStyle w:val="PargrafodaLista"/>
+        <w:ind w:left="1440"/>
+      </w:pPr>
+    </w:p>
+    <w:p>
+      <w:pPr>
+        <w:pStyle w:val="PargrafodaLista"/>
+        <w:ind w:left="1440"/>
+      </w:pPr>
+    </w:p>
+    <w:p>
+      <w:pPr>
+        <w:pStyle w:val="PargrafodaLista"/>
+        <w:ind w:left="1440"/>
+      </w:pPr>
+    </w:p>
+    <w:p>
+      <w:pPr>
+        <w:pStyle w:val="PargrafodaLista"/>
+      </w:pPr>
+      <w:proofErr w:type="spellStart"/>
+      <w:r>
+        <w:lastRenderedPageBreak/>
+        <w:t>Kmeans</w:t>
+      </w:r>
+      <w:proofErr w:type="spellEnd"/>
+      <w:r>
+        <w:t xml:space="preserve"> aplicado no </w:t>
+      </w:r>
+      <w:proofErr w:type="spellStart"/>
+      <w:r>
+        <w:t>dataset</w:t>
+      </w:r>
+      <w:proofErr w:type="spellEnd"/>
+      <w:r>
+        <w:t xml:space="preserve"> </w:t>
+      </w:r>
+      <w:proofErr w:type="spellStart"/>
+      <w:r>
+        <w:rPr>
+          <w:b/>
+          <w:bCs/>
+          <w:i/>
+          <w:iCs/>
+        </w:rPr>
+        <w:t>glass</w:t>
+      </w:r>
+      <w:proofErr w:type="spellEnd"/>
+      <w:r>
+        <w:t>:</w:t>
+      </w:r>
+    </w:p>
+    <w:p>
+      <w:pPr>
+        <w:pStyle w:val="PargrafodaLista"/>
+      </w:pPr>
+    </w:p>
+    <w:p>
+      <w:pPr>
+        <w:pStyle w:val="PargrafodaLista"/>
+        <w:numPr>
+          <w:ilvl w:val="0"/>
+          <w:numId w:val="6"/>
+        </w:numPr>
+      </w:pPr>
+      <w:r>
+        <w:t xml:space="preserve">Semente geradora </w:t>
+      </w:r>
+      <w:r>
+        <w:t>= 9</w:t>
+      </w:r>
+    </w:p>
+    <w:p>
+      <w:pPr>
+        <w:pStyle w:val="PargrafodaLista"/>
+        <w:ind w:left="0"/>
+      </w:pPr>
+      <w:r>
+        <w:drawing>
+          <wp:inline distT="0" distB="0" distL="0" distR="0" wp14:anchorId="5D381EA0" wp14:editId="6FD26183">
+            <wp:extent cx="6087685" cy="3252158"/>
+            <wp:effectExtent l="0" t="0" r="8890" b="5715"/>
+            <wp:docPr id="1355145250" name="Imagem 1"/>
+            <wp:cNvGraphicFramePr>
+              <a:graphicFrameLocks xmlns:a="http://schemas.openxmlformats.org/drawingml/2006/main" noChangeAspect="1"/>
+            </wp:cNvGraphicFramePr>
+            <a:graphic xmlns:a="http://schemas.openxmlformats.org/drawingml/2006/main">
+              <a:graphicData uri="http://schemas.openxmlformats.org/drawingml/2006/picture">
+                <pic:pic xmlns:pic="http://schemas.openxmlformats.org/drawingml/2006/picture">
+                  <pic:nvPicPr>
+                    <pic:cNvPr id="1355145250" name=""/>
+                    <pic:cNvPicPr/>
+                  </pic:nvPicPr>
+                  <pic:blipFill>
+                    <a:blip r:embed="rId19"/>
+                    <a:stretch>
+                      <a:fillRect/>
+                    </a:stretch>
+                  </pic:blipFill>
+                  <pic:spPr>
+                    <a:xfrm>
+                      <a:off x="0" y="0"/>
+                      <a:ext cx="6099833" cy="3258648"/>
+                    </a:xfrm>
+                    <a:prstGeom prst="rect">
+                      <a:avLst/>
+                    </a:prstGeom>
+                  </pic:spPr>
+                </pic:pic>
+              </a:graphicData>
+            </a:graphic>
+          </wp:inline>
+        </w:drawing>
+      </w:r>
+    </w:p>
+    <w:p>
+      <w:pPr>
+        <w:pStyle w:val="PargrafodaLista"/>
+        <w:numPr>
+          <w:ilvl w:val="0"/>
+          <w:numId w:val="6"/>
+        </w:numPr>
+      </w:pPr>
+      <w:r>
+        <w:t xml:space="preserve">Semente geradora </w:t>
+      </w:r>
+      <w:r>
+        <w:t>= 5</w:t>
+      </w:r>
+    </w:p>
+    <w:p>
+      <w:pPr>
+        <w:pStyle w:val="PargrafodaLista"/>
+        <w:ind w:left="0"/>
+      </w:pPr>
+      <w:r>
+        <w:drawing>
+          <wp:inline distT="0" distB="0" distL="0" distR="0" wp14:anchorId="77274774" wp14:editId="21CC1738">
+            <wp:extent cx="6090246" cy="3234906"/>
+            <wp:effectExtent l="0" t="0" r="6350" b="3810"/>
+            <wp:docPr id="920259554" name="Imagem 1"/>
+            <wp:cNvGraphicFramePr>
+              <a:graphicFrameLocks xmlns:a="http://schemas.openxmlformats.org/drawingml/2006/main" noChangeAspect="1"/>
+            </wp:cNvGraphicFramePr>
+            <a:graphic xmlns:a="http://schemas.openxmlformats.org/drawingml/2006/main">
+              <a:graphicData uri="http://schemas.openxmlformats.org/drawingml/2006/picture">
+                <pic:pic xmlns:pic="http://schemas.openxmlformats.org/drawingml/2006/picture">
+                  <pic:nvPicPr>
+                    <pic:cNvPr id="920259554" name=""/>
+                    <pic:cNvPicPr/>
+                  </pic:nvPicPr>
+                  <pic:blipFill>
+                    <a:blip r:embed="rId20"/>
+                    <a:stretch>
+                      <a:fillRect/>
+                    </a:stretch>
+                  </pic:blipFill>
+                  <pic:spPr>
+                    <a:xfrm>
+                      <a:off x="0" y="0"/>
+                      <a:ext cx="6098147" cy="3239103"/>
+                    </a:xfrm>
+                    <a:prstGeom prst="rect">
+                      <a:avLst/>
+                    </a:prstGeom>
+                  </pic:spPr>
+                </pic:pic>
+              </a:graphicData>
+            </a:graphic>
+          </wp:inline>
+        </w:drawing>
+      </w:r>
+    </w:p>
+    <w:p>
+      <w:pPr>
+        <w:pStyle w:val="PargrafodaLista"/>
+        <w:ind w:left="0"/>
+      </w:pPr>
+    </w:p>
+    <w:p>
+      <w:pPr>
+        <w:pStyle w:val="PargrafodaLista"/>
+        <w:ind w:left="0"/>
+      </w:pPr>
+    </w:p>
+    <w:p>
+      <w:pPr>
+        <w:pStyle w:val="PargrafodaLista"/>
+        <w:ind w:left="0"/>
+      </w:pPr>
+    </w:p>
+    <w:p>
+      <w:pPr>
+        <w:pStyle w:val="PargrafodaLista"/>
+        <w:ind w:left="0"/>
+      </w:pPr>
+    </w:p>
+    <w:p>
+      <w:pPr>
+        <w:pStyle w:val="PargrafodaLista"/>
+        <w:ind w:left="0"/>
+      </w:pPr>
+    </w:p>
+    <w:p>
+      <w:pPr>
+        <w:pStyle w:val="PargrafodaLista"/>
+        <w:ind w:left="0"/>
+      </w:pPr>
+    </w:p>
+    <w:p>
+      <w:pPr>
+        <w:pStyle w:val="PargrafodaLista"/>
+        <w:ind w:left="0"/>
+      </w:pPr>
+    </w:p>
+    <w:p>
+      <w:pPr>
+        <w:pStyle w:val="PargrafodaLista"/>
+        <w:ind w:left="1440"/>
+      </w:pPr>
+    </w:p>
+    <w:p>
+      <w:pPr>
+        <w:pStyle w:val="PargrafodaLista"/>
+      </w:pPr>
+      <w:proofErr w:type="spellStart"/>
+      <w:r>
+        <w:lastRenderedPageBreak/>
+        <w:t>Kmeans</w:t>
+      </w:r>
+      <w:proofErr w:type="spellEnd"/>
+      <w:r>
+        <w:t xml:space="preserve"> aplicado no </w:t>
+      </w:r>
+      <w:proofErr w:type="spellStart"/>
+      <w:r>
+        <w:t>dataset</w:t>
+      </w:r>
+      <w:proofErr w:type="spellEnd"/>
+      <w:r>
+        <w:t xml:space="preserve"> </w:t>
+      </w:r>
+      <w:r>
+        <w:rPr>
+          <w:b/>
+          <w:bCs/>
+          <w:i/>
+          <w:iCs/>
+        </w:rPr>
+        <w:t>nursery</w:t>
+      </w:r>
+      <w:r>
+        <w:t>:</w:t>
+      </w:r>
+    </w:p>
+    <w:p>
+      <w:pPr>
+        <w:pStyle w:val="PargrafodaLista"/>
+      </w:pPr>
+    </w:p>
+    <w:p>
+      <w:pPr>
+        <w:pStyle w:val="PargrafodaLista"/>
+        <w:numPr>
+          <w:ilvl w:val="0"/>
+          <w:numId w:val="7"/>
+        </w:numPr>
+      </w:pPr>
+      <w:r>
+        <w:t xml:space="preserve">Semente geradora </w:t>
+      </w:r>
+    </w:p>
+    <w:p>
+      <w:pPr>
+        <w:pStyle w:val="PargrafodaLista"/>
+        <w:numPr>
+          <w:ilvl w:val="0"/>
+          <w:numId w:val="7"/>
+        </w:numPr>
+      </w:pPr>
+      <w:r>
+        <w:t xml:space="preserve">Semente geradora </w:t>
+      </w:r>
+    </w:p>
+    <w:p>
+      <w:pPr>
+        <w:pStyle w:val="PargrafodaLista"/>
+        <w:ind w:left="1440"/>
+      </w:pPr>
     </w:p>
     <w:p>
       <w:pPr>
@@ -1515,7 +2123,7 @@
   <w:abstractNum w:abstractNumId="0" w15:restartNumberingAfterBreak="0">
     <w:nsid w:val="098F6859"/>
     <w:multiLevelType w:val="hybridMultilevel"/>
-    <w:tmpl w:val="CD7219A2"/>
+    <w:tmpl w:val="19FC4954"/>
     <w:lvl w:ilvl="0" w:tplc="0416000F">
       <w:start w:val="1"/>
       <w:numFmt w:val="decimal"/>
@@ -1712,6 +2320,178 @@
     </w:lvl>
   </w:abstractNum>
   <w:abstractNum w:abstractNumId="2" w15:restartNumberingAfterBreak="0">
+    <w:nsid w:val="3E185C73"/>
+    <w:multiLevelType w:val="hybridMultilevel"/>
+    <w:tmpl w:val="19FC4954"/>
+    <w:lvl w:ilvl="0" w:tplc="FFFFFFFF">
+      <w:start w:val="1"/>
+      <w:numFmt w:val="decimal"/>
+      <w:lvlText w:val="%1."/>
+      <w:lvlJc w:val="left"/>
+      <w:pPr>
+        <w:ind w:left="1440" w:hanging="360"/>
+      </w:pPr>
+    </w:lvl>
+    <w:lvl w:ilvl="1" w:tplc="FFFFFFFF" w:tentative="1">
+      <w:start w:val="1"/>
+      <w:numFmt w:val="lowerLetter"/>
+      <w:lvlText w:val="%2."/>
+      <w:lvlJc w:val="left"/>
+      <w:pPr>
+        <w:ind w:left="2160" w:hanging="360"/>
+      </w:pPr>
+    </w:lvl>
+    <w:lvl w:ilvl="2" w:tplc="FFFFFFFF" w:tentative="1">
+      <w:start w:val="1"/>
+      <w:numFmt w:val="lowerRoman"/>
+      <w:lvlText w:val="%3."/>
+      <w:lvlJc w:val="right"/>
+      <w:pPr>
+        <w:ind w:left="2880" w:hanging="180"/>
+      </w:pPr>
+    </w:lvl>
+    <w:lvl w:ilvl="3" w:tplc="FFFFFFFF" w:tentative="1">
+      <w:start w:val="1"/>
+      <w:numFmt w:val="decimal"/>
+      <w:lvlText w:val="%4."/>
+      <w:lvlJc w:val="left"/>
+      <w:pPr>
+        <w:ind w:left="3600" w:hanging="360"/>
+      </w:pPr>
+    </w:lvl>
+    <w:lvl w:ilvl="4" w:tplc="FFFFFFFF" w:tentative="1">
+      <w:start w:val="1"/>
+      <w:numFmt w:val="lowerLetter"/>
+      <w:lvlText w:val="%5."/>
+      <w:lvlJc w:val="left"/>
+      <w:pPr>
+        <w:ind w:left="4320" w:hanging="360"/>
+      </w:pPr>
+    </w:lvl>
+    <w:lvl w:ilvl="5" w:tplc="FFFFFFFF" w:tentative="1">
+      <w:start w:val="1"/>
+      <w:numFmt w:val="lowerRoman"/>
+      <w:lvlText w:val="%6."/>
+      <w:lvlJc w:val="right"/>
+      <w:pPr>
+        <w:ind w:left="5040" w:hanging="180"/>
+      </w:pPr>
+    </w:lvl>
+    <w:lvl w:ilvl="6" w:tplc="FFFFFFFF" w:tentative="1">
+      <w:start w:val="1"/>
+      <w:numFmt w:val="decimal"/>
+      <w:lvlText w:val="%7."/>
+      <w:lvlJc w:val="left"/>
+      <w:pPr>
+        <w:ind w:left="5760" w:hanging="360"/>
+      </w:pPr>
+    </w:lvl>
+    <w:lvl w:ilvl="7" w:tplc="FFFFFFFF" w:tentative="1">
+      <w:start w:val="1"/>
+      <w:numFmt w:val="lowerLetter"/>
+      <w:lvlText w:val="%8."/>
+      <w:lvlJc w:val="left"/>
+      <w:pPr>
+        <w:ind w:left="6480" w:hanging="360"/>
+      </w:pPr>
+    </w:lvl>
+    <w:lvl w:ilvl="8" w:tplc="FFFFFFFF" w:tentative="1">
+      <w:start w:val="1"/>
+      <w:numFmt w:val="lowerRoman"/>
+      <w:lvlText w:val="%9."/>
+      <w:lvlJc w:val="right"/>
+      <w:pPr>
+        <w:ind w:left="7200" w:hanging="180"/>
+      </w:pPr>
+    </w:lvl>
+  </w:abstractNum>
+  <w:abstractNum w:abstractNumId="3" w15:restartNumberingAfterBreak="0">
+    <w:nsid w:val="4CAA6DB7"/>
+    <w:multiLevelType w:val="hybridMultilevel"/>
+    <w:tmpl w:val="19FC4954"/>
+    <w:lvl w:ilvl="0" w:tplc="FFFFFFFF">
+      <w:start w:val="1"/>
+      <w:numFmt w:val="decimal"/>
+      <w:lvlText w:val="%1."/>
+      <w:lvlJc w:val="left"/>
+      <w:pPr>
+        <w:ind w:left="1440" w:hanging="360"/>
+      </w:pPr>
+    </w:lvl>
+    <w:lvl w:ilvl="1" w:tplc="FFFFFFFF" w:tentative="1">
+      <w:start w:val="1"/>
+      <w:numFmt w:val="lowerLetter"/>
+      <w:lvlText w:val="%2."/>
+      <w:lvlJc w:val="left"/>
+      <w:pPr>
+        <w:ind w:left="2160" w:hanging="360"/>
+      </w:pPr>
+    </w:lvl>
+    <w:lvl w:ilvl="2" w:tplc="FFFFFFFF" w:tentative="1">
+      <w:start w:val="1"/>
+      <w:numFmt w:val="lowerRoman"/>
+      <w:lvlText w:val="%3."/>
+      <w:lvlJc w:val="right"/>
+      <w:pPr>
+        <w:ind w:left="2880" w:hanging="180"/>
+      </w:pPr>
+    </w:lvl>
+    <w:lvl w:ilvl="3" w:tplc="FFFFFFFF" w:tentative="1">
+      <w:start w:val="1"/>
+      <w:numFmt w:val="decimal"/>
+      <w:lvlText w:val="%4."/>
+      <w:lvlJc w:val="left"/>
+      <w:pPr>
+        <w:ind w:left="3600" w:hanging="360"/>
+      </w:pPr>
+    </w:lvl>
+    <w:lvl w:ilvl="4" w:tplc="FFFFFFFF" w:tentative="1">
+      <w:start w:val="1"/>
+      <w:numFmt w:val="lowerLetter"/>
+      <w:lvlText w:val="%5."/>
+      <w:lvlJc w:val="left"/>
+      <w:pPr>
+        <w:ind w:left="4320" w:hanging="360"/>
+      </w:pPr>
+    </w:lvl>
+    <w:lvl w:ilvl="5" w:tplc="FFFFFFFF" w:tentative="1">
+      <w:start w:val="1"/>
+      <w:numFmt w:val="lowerRoman"/>
+      <w:lvlText w:val="%6."/>
+      <w:lvlJc w:val="right"/>
+      <w:pPr>
+        <w:ind w:left="5040" w:hanging="180"/>
+      </w:pPr>
+    </w:lvl>
+    <w:lvl w:ilvl="6" w:tplc="FFFFFFFF" w:tentative="1">
+      <w:start w:val="1"/>
+      <w:numFmt w:val="decimal"/>
+      <w:lvlText w:val="%7."/>
+      <w:lvlJc w:val="left"/>
+      <w:pPr>
+        <w:ind w:left="5760" w:hanging="360"/>
+      </w:pPr>
+    </w:lvl>
+    <w:lvl w:ilvl="7" w:tplc="FFFFFFFF" w:tentative="1">
+      <w:start w:val="1"/>
+      <w:numFmt w:val="lowerLetter"/>
+      <w:lvlText w:val="%8."/>
+      <w:lvlJc w:val="left"/>
+      <w:pPr>
+        <w:ind w:left="6480" w:hanging="360"/>
+      </w:pPr>
+    </w:lvl>
+    <w:lvl w:ilvl="8" w:tplc="FFFFFFFF" w:tentative="1">
+      <w:start w:val="1"/>
+      <w:numFmt w:val="lowerRoman"/>
+      <w:lvlText w:val="%9."/>
+      <w:lvlJc w:val="right"/>
+      <w:pPr>
+        <w:ind w:left="7200" w:hanging="180"/>
+      </w:pPr>
+    </w:lvl>
+  </w:abstractNum>
+  <w:abstractNum w:abstractNumId="4" w15:restartNumberingAfterBreak="0">
     <w:nsid w:val="69815822"/>
     <w:multiLevelType w:val="hybridMultilevel"/>
     <w:tmpl w:val="CD7219A2"/>
@@ -1797,10 +2577,96 @@
       </w:pPr>
     </w:lvl>
   </w:abstractNum>
-  <w:abstractNum w:abstractNumId="3" w15:restartNumberingAfterBreak="0">
+  <w:abstractNum w:abstractNumId="5" w15:restartNumberingAfterBreak="0">
     <w:nsid w:val="730B39D3"/>
     <w:multiLevelType w:val="hybridMultilevel"/>
     <w:tmpl w:val="CD7219A2"/>
+    <w:lvl w:ilvl="0" w:tplc="FFFFFFFF">
+      <w:start w:val="1"/>
+      <w:numFmt w:val="decimal"/>
+      <w:lvlText w:val="%1."/>
+      <w:lvlJc w:val="left"/>
+      <w:pPr>
+        <w:ind w:left="1440" w:hanging="360"/>
+      </w:pPr>
+    </w:lvl>
+    <w:lvl w:ilvl="1" w:tplc="FFFFFFFF" w:tentative="1">
+      <w:start w:val="1"/>
+      <w:numFmt w:val="lowerLetter"/>
+      <w:lvlText w:val="%2."/>
+      <w:lvlJc w:val="left"/>
+      <w:pPr>
+        <w:ind w:left="2160" w:hanging="360"/>
+      </w:pPr>
+    </w:lvl>
+    <w:lvl w:ilvl="2" w:tplc="FFFFFFFF" w:tentative="1">
+      <w:start w:val="1"/>
+      <w:numFmt w:val="lowerRoman"/>
+      <w:lvlText w:val="%3."/>
+      <w:lvlJc w:val="right"/>
+      <w:pPr>
+        <w:ind w:left="2880" w:hanging="180"/>
+      </w:pPr>
+    </w:lvl>
+    <w:lvl w:ilvl="3" w:tplc="FFFFFFFF" w:tentative="1">
+      <w:start w:val="1"/>
+      <w:numFmt w:val="decimal"/>
+      <w:lvlText w:val="%4."/>
+      <w:lvlJc w:val="left"/>
+      <w:pPr>
+        <w:ind w:left="3600" w:hanging="360"/>
+      </w:pPr>
+    </w:lvl>
+    <w:lvl w:ilvl="4" w:tplc="FFFFFFFF" w:tentative="1">
+      <w:start w:val="1"/>
+      <w:numFmt w:val="lowerLetter"/>
+      <w:lvlText w:val="%5."/>
+      <w:lvlJc w:val="left"/>
+      <w:pPr>
+        <w:ind w:left="4320" w:hanging="360"/>
+      </w:pPr>
+    </w:lvl>
+    <w:lvl w:ilvl="5" w:tplc="FFFFFFFF" w:tentative="1">
+      <w:start w:val="1"/>
+      <w:numFmt w:val="lowerRoman"/>
+      <w:lvlText w:val="%6."/>
+      <w:lvlJc w:val="right"/>
+      <w:pPr>
+        <w:ind w:left="5040" w:hanging="180"/>
+      </w:pPr>
+    </w:lvl>
+    <w:lvl w:ilvl="6" w:tplc="FFFFFFFF" w:tentative="1">
+      <w:start w:val="1"/>
+      <w:numFmt w:val="decimal"/>
+      <w:lvlText w:val="%7."/>
+      <w:lvlJc w:val="left"/>
+      <w:pPr>
+        <w:ind w:left="5760" w:hanging="360"/>
+      </w:pPr>
+    </w:lvl>
+    <w:lvl w:ilvl="7" w:tplc="FFFFFFFF" w:tentative="1">
+      <w:start w:val="1"/>
+      <w:numFmt w:val="lowerLetter"/>
+      <w:lvlText w:val="%8."/>
+      <w:lvlJc w:val="left"/>
+      <w:pPr>
+        <w:ind w:left="6480" w:hanging="360"/>
+      </w:pPr>
+    </w:lvl>
+    <w:lvl w:ilvl="8" w:tplc="FFFFFFFF" w:tentative="1">
+      <w:start w:val="1"/>
+      <w:numFmt w:val="lowerRoman"/>
+      <w:lvlText w:val="%9."/>
+      <w:lvlJc w:val="right"/>
+      <w:pPr>
+        <w:ind w:left="7200" w:hanging="180"/>
+      </w:pPr>
+    </w:lvl>
+  </w:abstractNum>
+  <w:abstractNum w:abstractNumId="6" w15:restartNumberingAfterBreak="0">
+    <w:nsid w:val="794233E7"/>
+    <w:multiLevelType w:val="hybridMultilevel"/>
+    <w:tmpl w:val="19FC4954"/>
     <w:lvl w:ilvl="0" w:tplc="FFFFFFFF">
       <w:start w:val="1"/>
       <w:numFmt w:val="decimal"/>
@@ -1890,9 +2756,18 @@
     <w:abstractNumId w:val="0"/>
   </w:num>
   <w:num w:numId="3" w16cid:durableId="91709981">
+    <w:abstractNumId w:val="5"/>
+  </w:num>
+  <w:num w:numId="4" w16cid:durableId="1796212981">
+    <w:abstractNumId w:val="4"/>
+  </w:num>
+  <w:num w:numId="5" w16cid:durableId="1536042478">
     <w:abstractNumId w:val="3"/>
   </w:num>
-  <w:num w:numId="4" w16cid:durableId="1796212981">
+  <w:num w:numId="6" w16cid:durableId="1838881987">
+    <w:abstractNumId w:val="6"/>
+  </w:num>
+  <w:num w:numId="7" w16cid:durableId="2007591830">
     <w:abstractNumId w:val="2"/>
   </w:num>
 </w:numbering>

</xml_diff>

<commit_message>
Pratica 2 update 24/04/24
</commit_message>
<xml_diff>
--- a/Pratica 2/Resolução das questões.docx
+++ b/Pratica 2/Resolução das questões.docx
@@ -60,7 +60,6 @@
         <w:t xml:space="preserve">Aplicação de filtros à </w:t>
       </w:r>
       <w:proofErr w:type="spellStart"/>
-      <w:proofErr w:type="gramStart"/>
       <w:r>
         <w:rPr>
           <w:b/>
@@ -69,7 +68,6 @@
         <w:t>iris.arff</w:t>
       </w:r>
       <w:proofErr w:type="spellEnd"/>
-      <w:proofErr w:type="gramEnd"/>
       <w:r>
         <w:t xml:space="preserve"> </w:t>
       </w:r>
@@ -346,7 +344,10 @@
       </w:r>
       <w:proofErr w:type="spellEnd"/>
       <w:r>
-        <w:t xml:space="preserve"> Normal</w:t>
+        <w:t xml:space="preserve"> No</w:t>
+      </w:r>
+      <w:r>
+        <w:t>minal</w:t>
       </w:r>
     </w:p>
     <w:p>
@@ -364,6 +365,9 @@
         <w:ind w:left="1440"/>
       </w:pPr>
       <w:r>
+        <w:rPr>
+          <w:noProof/>
+        </w:rPr>
         <w:drawing>
           <wp:inline distT="0" distB="0" distL="0" distR="0" wp14:anchorId="0D4B1A9F" wp14:editId="06D3034B">
             <wp:extent cx="4937008" cy="2878373"/>
@@ -416,6 +420,9 @@
         <w:ind w:left="1416"/>
       </w:pPr>
       <w:r>
+        <w:rPr>
+          <w:noProof/>
+        </w:rPr>
         <w:drawing>
           <wp:inline distT="0" distB="0" distL="0" distR="0" wp14:anchorId="24F9EFCD" wp14:editId="35AF8A44">
             <wp:extent cx="4923368" cy="2870421"/>
@@ -467,10 +474,7 @@
         <w:jc w:val="both"/>
       </w:pPr>
       <w:r>
-        <w:t>A aplicação do filtro</w:t>
-      </w:r>
-      <w:r>
-        <w:t xml:space="preserve"> </w:t>
+        <w:t xml:space="preserve">A aplicação do filtro </w:t>
       </w:r>
       <w:proofErr w:type="spellStart"/>
       <w:r>
@@ -569,7 +573,6 @@
         <w:t xml:space="preserve">Aplicação de filtros à </w:t>
       </w:r>
       <w:proofErr w:type="spellStart"/>
-      <w:proofErr w:type="gramStart"/>
       <w:r>
         <w:rPr>
           <w:b/>
@@ -585,7 +588,6 @@
         <w:t>.arff</w:t>
       </w:r>
       <w:proofErr w:type="spellEnd"/>
-      <w:proofErr w:type="gramEnd"/>
       <w:r>
         <w:t xml:space="preserve"> </w:t>
       </w:r>
@@ -627,6 +629,9 @@
         <w:ind w:left="1440"/>
       </w:pPr>
       <w:r>
+        <w:rPr>
+          <w:noProof/>
+        </w:rPr>
         <w:drawing>
           <wp:inline distT="0" distB="0" distL="0" distR="0" wp14:anchorId="0D367CB6" wp14:editId="3A0939BE">
             <wp:extent cx="4863747" cy="2812211"/>
@@ -679,6 +684,9 @@
         <w:ind w:left="1440"/>
       </w:pPr>
       <w:r>
+        <w:rPr>
+          <w:noProof/>
+        </w:rPr>
         <w:drawing>
           <wp:inline distT="0" distB="0" distL="0" distR="0" wp14:anchorId="7D13BB2D" wp14:editId="3F524E1B">
             <wp:extent cx="4874652" cy="2812211"/>
@@ -873,6 +881,9 @@
         <w:ind w:left="1440"/>
       </w:pPr>
       <w:r>
+        <w:rPr>
+          <w:noProof/>
+        </w:rPr>
         <w:drawing>
           <wp:inline distT="0" distB="0" distL="0" distR="0" wp14:anchorId="21C32577" wp14:editId="628961E0">
             <wp:extent cx="4839419" cy="2812941"/>
@@ -925,6 +936,9 @@
         <w:ind w:left="1440"/>
       </w:pPr>
       <w:r>
+        <w:rPr>
+          <w:noProof/>
+        </w:rPr>
         <w:drawing>
           <wp:inline distT="0" distB="0" distL="0" distR="0" wp14:anchorId="16110FF9" wp14:editId="0A6532C8">
             <wp:extent cx="4815719" cy="2794635"/>
@@ -1049,7 +1063,6 @@
         <w:t xml:space="preserve">Aplicação de filtros à </w:t>
       </w:r>
       <w:proofErr w:type="spellStart"/>
-      <w:proofErr w:type="gramStart"/>
       <w:r>
         <w:rPr>
           <w:b/>
@@ -1065,7 +1078,6 @@
         <w:t>.arff</w:t>
       </w:r>
       <w:proofErr w:type="spellEnd"/>
-      <w:proofErr w:type="gramEnd"/>
       <w:r>
         <w:t xml:space="preserve"> </w:t>
       </w:r>
@@ -1113,6 +1125,9 @@
         <w:ind w:left="1440"/>
       </w:pPr>
       <w:r>
+        <w:rPr>
+          <w:noProof/>
+        </w:rPr>
         <w:drawing>
           <wp:inline distT="0" distB="0" distL="0" distR="0" wp14:anchorId="0A144283" wp14:editId="2ECE3808">
             <wp:extent cx="4404492" cy="2552368"/>
@@ -1165,6 +1180,9 @@
         <w:ind w:left="1440"/>
       </w:pPr>
       <w:r>
+        <w:rPr>
+          <w:noProof/>
+        </w:rPr>
         <w:drawing>
           <wp:inline distT="0" distB="0" distL="0" distR="0" wp14:anchorId="4C566710" wp14:editId="016FE727">
             <wp:extent cx="4404441" cy="2528514"/>
@@ -1348,6 +1366,9 @@
         <w:ind w:left="1440"/>
       </w:pPr>
       <w:r>
+        <w:rPr>
+          <w:noProof/>
+        </w:rPr>
         <w:drawing>
           <wp:inline distT="0" distB="0" distL="0" distR="0" wp14:anchorId="3251D6A3" wp14:editId="7C936506">
             <wp:extent cx="4399472" cy="2743979"/>
@@ -1400,6 +1421,9 @@
         <w:ind w:left="1440"/>
       </w:pPr>
       <w:r>
+        <w:rPr>
+          <w:noProof/>
+        </w:rPr>
         <w:drawing>
           <wp:inline distT="0" distB="0" distL="0" distR="0" wp14:anchorId="5B769554" wp14:editId="3CECF940">
             <wp:extent cx="4409559" cy="2751826"/>
@@ -1556,9 +1580,15 @@
       <w:pPr>
         <w:pStyle w:val="PargrafodaLista"/>
       </w:pPr>
-      <w:proofErr w:type="spellStart"/>
-      <w:r>
-        <w:t>Kmeans</w:t>
+      <w:r>
+        <w:t>K</w:t>
+      </w:r>
+      <w:r>
+        <w:t>-</w:t>
+      </w:r>
+      <w:proofErr w:type="spellStart"/>
+      <w:r>
+        <w:t>means</w:t>
       </w:r>
       <w:proofErr w:type="spellEnd"/>
       <w:r>
@@ -1593,6 +1623,36 @@
     <w:p>
       <w:pPr>
         <w:pStyle w:val="PargrafodaLista"/>
+        <w:ind w:left="1440"/>
+      </w:pPr>
+      <w:proofErr w:type="spellStart"/>
+      <w:r>
+        <w:rPr>
+          <w:b/>
+          <w:bCs/>
+        </w:rPr>
+        <w:t>obs</w:t>
+      </w:r>
+      <w:proofErr w:type="spellEnd"/>
+      <w:r>
+        <w:rPr>
+          <w:b/>
+          <w:bCs/>
+        </w:rPr>
+        <w:t xml:space="preserve">: </w:t>
+      </w:r>
+      <w:r>
+        <w:t xml:space="preserve">Foi aplicado o filtro de normalização à base de dados originais, além disso, o atributo de classe foi removido </w:t>
+      </w:r>
+    </w:p>
+    <w:p>
+      <w:pPr>
+        <w:pStyle w:val="PargrafodaLista"/>
+      </w:pPr>
+    </w:p>
+    <w:p>
+      <w:pPr>
+        <w:pStyle w:val="PargrafodaLista"/>
         <w:numPr>
           <w:ilvl w:val="0"/>
           <w:numId w:val="5"/>
@@ -1615,10 +1675,10 @@
       </w:pPr>
       <w:r>
         <w:drawing>
-          <wp:inline distT="0" distB="0" distL="0" distR="0" wp14:anchorId="26F99F7D" wp14:editId="784349E1">
-            <wp:extent cx="5400040" cy="6390640"/>
+          <wp:inline distT="0" distB="0" distL="0" distR="0" wp14:anchorId="53A3621E" wp14:editId="78BF448D">
+            <wp:extent cx="6160742" cy="4198925"/>
             <wp:effectExtent l="0" t="0" r="0" b="0"/>
-            <wp:docPr id="2126108815" name="Imagem 1"/>
+            <wp:docPr id="338892994" name="Imagem 1"/>
             <wp:cNvGraphicFramePr>
               <a:graphicFrameLocks xmlns:a="http://schemas.openxmlformats.org/drawingml/2006/main" noChangeAspect="1"/>
             </wp:cNvGraphicFramePr>
@@ -1626,7 +1686,7 @@
               <a:graphicData uri="http://schemas.openxmlformats.org/drawingml/2006/picture">
                 <pic:pic xmlns:pic="http://schemas.openxmlformats.org/drawingml/2006/picture">
                   <pic:nvPicPr>
-                    <pic:cNvPr id="2126108815" name=""/>
+                    <pic:cNvPr id="338892994" name=""/>
                     <pic:cNvPicPr/>
                   </pic:nvPicPr>
                   <pic:blipFill>
@@ -1638,7 +1698,7 @@
                   <pic:spPr>
                     <a:xfrm>
                       <a:off x="0" y="0"/>
-                      <a:ext cx="5400040" cy="6390640"/>
+                      <a:ext cx="6174017" cy="4207973"/>
                     </a:xfrm>
                     <a:prstGeom prst="rect">
                       <a:avLst/>
@@ -1708,12 +1768,61 @@
     <w:p>
       <w:pPr>
         <w:pStyle w:val="PargrafodaLista"/>
+        <w:ind w:left="0"/>
+      </w:pPr>
+    </w:p>
+    <w:p>
+      <w:pPr>
+        <w:pStyle w:val="PargrafodaLista"/>
+        <w:ind w:left="0"/>
+      </w:pPr>
+    </w:p>
+    <w:p>
+      <w:pPr>
+        <w:pStyle w:val="PargrafodaLista"/>
+        <w:ind w:left="0"/>
+      </w:pPr>
+    </w:p>
+    <w:p>
+      <w:pPr>
+        <w:pStyle w:val="PargrafodaLista"/>
+        <w:ind w:left="0"/>
+      </w:pPr>
+    </w:p>
+    <w:p>
+      <w:pPr>
+        <w:pStyle w:val="PargrafodaLista"/>
+        <w:ind w:left="0"/>
+      </w:pPr>
+    </w:p>
+    <w:p>
+      <w:pPr>
+        <w:pStyle w:val="PargrafodaLista"/>
+        <w:ind w:left="0"/>
+      </w:pPr>
+    </w:p>
+    <w:p>
+      <w:pPr>
+        <w:pStyle w:val="PargrafodaLista"/>
+        <w:ind w:left="0"/>
+      </w:pPr>
+    </w:p>
+    <w:p>
+      <w:pPr>
+        <w:pStyle w:val="PargrafodaLista"/>
+        <w:ind w:left="0"/>
+      </w:pPr>
+    </w:p>
+    <w:p>
+      <w:pPr>
+        <w:pStyle w:val="PargrafodaLista"/>
         <w:numPr>
           <w:ilvl w:val="0"/>
           <w:numId w:val="5"/>
         </w:numPr>
       </w:pPr>
       <w:r>
+        <w:lastRenderedPageBreak/>
         <w:t xml:space="preserve">Semente geradora </w:t>
       </w:r>
       <w:r>
@@ -1733,10 +1842,10 @@
       </w:pPr>
       <w:r>
         <w:drawing>
-          <wp:inline distT="0" distB="0" distL="0" distR="0" wp14:anchorId="6287231E" wp14:editId="0C0D60C9">
-            <wp:extent cx="5400040" cy="6402705"/>
+          <wp:inline distT="0" distB="0" distL="0" distR="0" wp14:anchorId="49167BBE" wp14:editId="79ABE9A8">
+            <wp:extent cx="6142959" cy="4155743"/>
             <wp:effectExtent l="0" t="0" r="0" b="0"/>
-            <wp:docPr id="169871764" name="Imagem 1"/>
+            <wp:docPr id="141903577" name="Imagem 1"/>
             <wp:cNvGraphicFramePr>
               <a:graphicFrameLocks xmlns:a="http://schemas.openxmlformats.org/drawingml/2006/main" noChangeAspect="1"/>
             </wp:cNvGraphicFramePr>
@@ -1744,7 +1853,7 @@
               <a:graphicData uri="http://schemas.openxmlformats.org/drawingml/2006/picture">
                 <pic:pic xmlns:pic="http://schemas.openxmlformats.org/drawingml/2006/picture">
                   <pic:nvPicPr>
-                    <pic:cNvPr id="169871764" name=""/>
+                    <pic:cNvPr id="141903577" name=""/>
                     <pic:cNvPicPr/>
                   </pic:nvPicPr>
                   <pic:blipFill>
@@ -1756,7 +1865,7 @@
                   <pic:spPr>
                     <a:xfrm>
                       <a:off x="0" y="0"/>
-                      <a:ext cx="5400040" cy="6402705"/>
+                      <a:ext cx="6153679" cy="4162995"/>
                     </a:xfrm>
                     <a:prstGeom prst="rect">
                       <a:avLst/>
@@ -1773,70 +1882,152 @@
       <w:pPr>
         <w:pStyle w:val="PargrafodaLista"/>
         <w:ind w:left="1440"/>
-      </w:pPr>
-    </w:p>
-    <w:p>
-      <w:pPr>
-        <w:pStyle w:val="PargrafodaLista"/>
-        <w:ind w:left="1440"/>
-      </w:pPr>
-    </w:p>
-    <w:p>
-      <w:pPr>
-        <w:pStyle w:val="PargrafodaLista"/>
-        <w:ind w:left="1440"/>
-      </w:pPr>
-    </w:p>
-    <w:p>
-      <w:pPr>
-        <w:pStyle w:val="PargrafodaLista"/>
-        <w:ind w:left="1440"/>
-      </w:pPr>
-    </w:p>
-    <w:p>
-      <w:pPr>
-        <w:pStyle w:val="PargrafodaLista"/>
-        <w:ind w:left="1440"/>
-      </w:pPr>
-    </w:p>
-    <w:p>
-      <w:pPr>
-        <w:pStyle w:val="PargrafodaLista"/>
-        <w:ind w:left="1440"/>
-      </w:pPr>
-    </w:p>
-    <w:p>
-      <w:pPr>
-        <w:pStyle w:val="PargrafodaLista"/>
-        <w:ind w:left="1440"/>
-      </w:pPr>
-    </w:p>
-    <w:p>
-      <w:pPr>
-        <w:pStyle w:val="PargrafodaLista"/>
-        <w:ind w:left="1440"/>
-      </w:pPr>
-    </w:p>
-    <w:p>
-      <w:pPr>
-        <w:pStyle w:val="PargrafodaLista"/>
-        <w:ind w:left="1440"/>
-      </w:pPr>
-    </w:p>
-    <w:p>
-      <w:pPr>
-        <w:pStyle w:val="PargrafodaLista"/>
-        <w:ind w:left="1440"/>
-      </w:pPr>
-    </w:p>
-    <w:p>
-      <w:pPr>
-        <w:pStyle w:val="PargrafodaLista"/>
-      </w:pPr>
-      <w:proofErr w:type="spellStart"/>
+        <w:jc w:val="both"/>
+      </w:pPr>
+    </w:p>
+    <w:p>
+      <w:pPr>
+        <w:pStyle w:val="PargrafodaLista"/>
+        <w:ind w:left="1440" w:firstLine="684"/>
+        <w:jc w:val="both"/>
+      </w:pPr>
+      <w:r>
+        <w:t xml:space="preserve">As diferentes sementes geradoras utilizadas não representam </w:t>
+      </w:r>
+      <w:r>
+        <w:t xml:space="preserve">nenhuma alteração no </w:t>
+      </w:r>
+      <w:proofErr w:type="spellStart"/>
+      <w:r>
+        <w:rPr>
+          <w:i/>
+          <w:iCs/>
+        </w:rPr>
+        <w:t>dataset</w:t>
+      </w:r>
+      <w:proofErr w:type="spellEnd"/>
+      <w:r>
+        <w:t xml:space="preserve"> íris. Em ambas as aplicações</w:t>
+      </w:r>
+      <w:r>
+        <w:t xml:space="preserve"> os 3 clusters contém 50 elementos (representando 33% do </w:t>
+      </w:r>
+      <w:proofErr w:type="spellStart"/>
+      <w:r>
+        <w:t>dataset</w:t>
+      </w:r>
+      <w:proofErr w:type="spellEnd"/>
+      <w:r>
+        <w:t>) e em uma análise visual, os clusters contém a mesma distribuição de elementos</w:t>
+      </w:r>
+      <w:r>
+        <w:t xml:space="preserve">. </w:t>
+      </w:r>
+      <w:r>
+        <w:t>Quando o resultado do agrupamento se mantém o mesmo, independentemente dos diferentes valores para a semente geradora no algoritmo k-</w:t>
+      </w:r>
+      <w:proofErr w:type="spellStart"/>
+      <w:r>
+        <w:t>means</w:t>
+      </w:r>
+      <w:proofErr w:type="spellEnd"/>
+      <w:r>
+        <w:t>, isso geralmente indica que os clusters encontrados são relativamente robustos e estáveis.</w:t>
+      </w:r>
+    </w:p>
+    <w:p>
+      <w:pPr>
+        <w:pStyle w:val="PargrafodaLista"/>
+        <w:ind w:left="1440"/>
+      </w:pPr>
+    </w:p>
+    <w:p>
+      <w:pPr>
+        <w:pStyle w:val="PargrafodaLista"/>
+        <w:ind w:left="1440"/>
+      </w:pPr>
+    </w:p>
+    <w:p>
+      <w:pPr>
+        <w:pStyle w:val="PargrafodaLista"/>
+        <w:ind w:left="1440"/>
+      </w:pPr>
+    </w:p>
+    <w:p>
+      <w:pPr>
+        <w:pStyle w:val="PargrafodaLista"/>
+        <w:ind w:left="1440"/>
+      </w:pPr>
+    </w:p>
+    <w:p>
+      <w:pPr>
+        <w:pStyle w:val="PargrafodaLista"/>
+        <w:ind w:left="1440"/>
+      </w:pPr>
+    </w:p>
+    <w:p>
+      <w:pPr>
+        <w:pStyle w:val="PargrafodaLista"/>
+        <w:ind w:left="1440"/>
+      </w:pPr>
+    </w:p>
+    <w:p>
+      <w:pPr>
+        <w:pStyle w:val="PargrafodaLista"/>
+        <w:ind w:left="1440"/>
+      </w:pPr>
+    </w:p>
+    <w:p>
+      <w:pPr>
+        <w:pStyle w:val="PargrafodaLista"/>
+        <w:ind w:left="1440"/>
+      </w:pPr>
+    </w:p>
+    <w:p>
+      <w:pPr>
+        <w:pStyle w:val="PargrafodaLista"/>
+        <w:ind w:left="1440"/>
+      </w:pPr>
+    </w:p>
+    <w:p>
+      <w:pPr>
+        <w:pStyle w:val="PargrafodaLista"/>
+        <w:ind w:left="1440"/>
+      </w:pPr>
+    </w:p>
+    <w:p>
+      <w:pPr>
+        <w:pStyle w:val="PargrafodaLista"/>
+        <w:ind w:left="1440"/>
+      </w:pPr>
+    </w:p>
+    <w:p>
+      <w:pPr>
+        <w:pStyle w:val="PargrafodaLista"/>
+        <w:ind w:left="1440"/>
+      </w:pPr>
+    </w:p>
+    <w:p/>
+    <w:p>
+      <w:pPr>
+        <w:pStyle w:val="PargrafodaLista"/>
+        <w:ind w:left="1440"/>
+      </w:pPr>
+    </w:p>
+    <w:p>
+      <w:pPr>
+        <w:pStyle w:val="PargrafodaLista"/>
+      </w:pPr>
       <w:r>
         <w:lastRenderedPageBreak/>
-        <w:t>Kmeans</w:t>
+        <w:t>K</w:t>
+      </w:r>
+      <w:r>
+        <w:t>-</w:t>
+      </w:r>
+      <w:proofErr w:type="spellStart"/>
+      <w:r>
+        <w:t>means</w:t>
       </w:r>
       <w:proofErr w:type="spellEnd"/>
       <w:r>
@@ -1873,6 +2064,37 @@
     <w:p>
       <w:pPr>
         <w:pStyle w:val="PargrafodaLista"/>
+        <w:ind w:left="1440"/>
+      </w:pPr>
+      <w:proofErr w:type="spellStart"/>
+      <w:r>
+        <w:rPr>
+          <w:b/>
+          <w:bCs/>
+        </w:rPr>
+        <w:t>obs</w:t>
+      </w:r>
+      <w:proofErr w:type="spellEnd"/>
+      <w:r>
+        <w:rPr>
+          <w:b/>
+          <w:bCs/>
+        </w:rPr>
+        <w:t xml:space="preserve">: </w:t>
+      </w:r>
+      <w:r>
+        <w:t xml:space="preserve">Foi aplicado o filtro de normalização à base de dados originais, além disso, o atributo de classe foi removido </w:t>
+      </w:r>
+    </w:p>
+    <w:p>
+      <w:pPr>
+        <w:pStyle w:val="PargrafodaLista"/>
+        <w:ind w:left="1440"/>
+      </w:pPr>
+    </w:p>
+    <w:p>
+      <w:pPr>
+        <w:pStyle w:val="PargrafodaLista"/>
         <w:numPr>
           <w:ilvl w:val="0"/>
           <w:numId w:val="6"/>
@@ -1888,14 +2110,20 @@
     <w:p>
       <w:pPr>
         <w:pStyle w:val="PargrafodaLista"/>
+        <w:ind w:left="1440"/>
+      </w:pPr>
+    </w:p>
+    <w:p>
+      <w:pPr>
+        <w:pStyle w:val="PargrafodaLista"/>
         <w:ind w:left="0"/>
       </w:pPr>
       <w:r>
         <w:drawing>
-          <wp:inline distT="0" distB="0" distL="0" distR="0" wp14:anchorId="5D381EA0" wp14:editId="6FD26183">
-            <wp:extent cx="6087685" cy="3252158"/>
-            <wp:effectExtent l="0" t="0" r="8890" b="5715"/>
-            <wp:docPr id="1355145250" name="Imagem 1"/>
+          <wp:inline distT="0" distB="0" distL="0" distR="0" wp14:anchorId="23AD0B6C" wp14:editId="1F53E533">
+            <wp:extent cx="6195485" cy="5003597"/>
+            <wp:effectExtent l="0" t="0" r="0" b="6985"/>
+            <wp:docPr id="1786190727" name="Imagem 1"/>
             <wp:cNvGraphicFramePr>
               <a:graphicFrameLocks xmlns:a="http://schemas.openxmlformats.org/drawingml/2006/main" noChangeAspect="1"/>
             </wp:cNvGraphicFramePr>
@@ -1903,7 +2131,7 @@
               <a:graphicData uri="http://schemas.openxmlformats.org/drawingml/2006/picture">
                 <pic:pic xmlns:pic="http://schemas.openxmlformats.org/drawingml/2006/picture">
                   <pic:nvPicPr>
-                    <pic:cNvPr id="1355145250" name=""/>
+                    <pic:cNvPr id="1786190727" name=""/>
                     <pic:cNvPicPr/>
                   </pic:nvPicPr>
                   <pic:blipFill>
@@ -1915,7 +2143,7 @@
                   <pic:spPr>
                     <a:xfrm>
                       <a:off x="0" y="0"/>
-                      <a:ext cx="6099833" cy="3258648"/>
+                      <a:ext cx="6211179" cy="5016272"/>
                     </a:xfrm>
                     <a:prstGeom prst="rect">
                       <a:avLst/>
@@ -1931,12 +2159,97 @@
     <w:p>
       <w:pPr>
         <w:pStyle w:val="PargrafodaLista"/>
+        <w:ind w:left="0"/>
+      </w:pPr>
+    </w:p>
+    <w:p>
+      <w:pPr>
+        <w:pStyle w:val="PargrafodaLista"/>
+        <w:ind w:left="0"/>
+      </w:pPr>
+    </w:p>
+    <w:p>
+      <w:pPr>
+        <w:pStyle w:val="PargrafodaLista"/>
+        <w:ind w:left="0"/>
+      </w:pPr>
+    </w:p>
+    <w:p>
+      <w:pPr>
+        <w:pStyle w:val="PargrafodaLista"/>
+        <w:ind w:left="0"/>
+      </w:pPr>
+    </w:p>
+    <w:p>
+      <w:pPr>
+        <w:pStyle w:val="PargrafodaLista"/>
+        <w:ind w:left="0"/>
+      </w:pPr>
+    </w:p>
+    <w:p>
+      <w:pPr>
+        <w:pStyle w:val="PargrafodaLista"/>
+        <w:ind w:left="0"/>
+      </w:pPr>
+    </w:p>
+    <w:p>
+      <w:pPr>
+        <w:pStyle w:val="PargrafodaLista"/>
+        <w:ind w:left="0"/>
+      </w:pPr>
+    </w:p>
+    <w:p>
+      <w:pPr>
+        <w:pStyle w:val="PargrafodaLista"/>
+        <w:ind w:left="0"/>
+      </w:pPr>
+    </w:p>
+    <w:p>
+      <w:pPr>
+        <w:pStyle w:val="PargrafodaLista"/>
+        <w:ind w:left="0"/>
+      </w:pPr>
+    </w:p>
+    <w:p>
+      <w:pPr>
+        <w:pStyle w:val="PargrafodaLista"/>
+        <w:ind w:left="0"/>
+      </w:pPr>
+    </w:p>
+    <w:p>
+      <w:pPr>
+        <w:pStyle w:val="PargrafodaLista"/>
+        <w:ind w:left="0"/>
+      </w:pPr>
+    </w:p>
+    <w:p>
+      <w:pPr>
+        <w:pStyle w:val="PargrafodaLista"/>
+        <w:ind w:left="0"/>
+      </w:pPr>
+    </w:p>
+    <w:p>
+      <w:pPr>
+        <w:pStyle w:val="PargrafodaLista"/>
+        <w:ind w:left="0"/>
+      </w:pPr>
+    </w:p>
+    <w:p>
+      <w:pPr>
+        <w:pStyle w:val="PargrafodaLista"/>
+        <w:ind w:left="0"/>
+      </w:pPr>
+    </w:p>
+    <w:p>
+      <w:pPr>
+        <w:pStyle w:val="PargrafodaLista"/>
         <w:numPr>
           <w:ilvl w:val="0"/>
           <w:numId w:val="6"/>
         </w:numPr>
       </w:pPr>
       <w:r>
+        <w:lastRenderedPageBreak/>
         <w:t xml:space="preserve">Semente geradora </w:t>
       </w:r>
       <w:r>
@@ -1946,14 +2259,20 @@
     <w:p>
       <w:pPr>
         <w:pStyle w:val="PargrafodaLista"/>
+        <w:ind w:left="1440"/>
+      </w:pPr>
+    </w:p>
+    <w:p>
+      <w:pPr>
+        <w:pStyle w:val="PargrafodaLista"/>
         <w:ind w:left="0"/>
       </w:pPr>
       <w:r>
         <w:drawing>
-          <wp:inline distT="0" distB="0" distL="0" distR="0" wp14:anchorId="77274774" wp14:editId="21CC1738">
-            <wp:extent cx="6090246" cy="3234906"/>
-            <wp:effectExtent l="0" t="0" r="6350" b="3810"/>
-            <wp:docPr id="920259554" name="Imagem 1"/>
+          <wp:inline distT="0" distB="0" distL="0" distR="0" wp14:anchorId="48D9C474" wp14:editId="394E7A1E">
+            <wp:extent cx="6212754" cy="5054803"/>
+            <wp:effectExtent l="0" t="0" r="0" b="0"/>
+            <wp:docPr id="836712473" name="Imagem 1"/>
             <wp:cNvGraphicFramePr>
               <a:graphicFrameLocks xmlns:a="http://schemas.openxmlformats.org/drawingml/2006/main" noChangeAspect="1"/>
             </wp:cNvGraphicFramePr>
@@ -1961,7 +2280,7 @@
               <a:graphicData uri="http://schemas.openxmlformats.org/drawingml/2006/picture">
                 <pic:pic xmlns:pic="http://schemas.openxmlformats.org/drawingml/2006/picture">
                   <pic:nvPicPr>
-                    <pic:cNvPr id="920259554" name=""/>
+                    <pic:cNvPr id="836712473" name=""/>
                     <pic:cNvPicPr/>
                   </pic:nvPicPr>
                   <pic:blipFill>
@@ -1973,7 +2292,7 @@
                   <pic:spPr>
                     <a:xfrm>
                       <a:off x="0" y="0"/>
-                      <a:ext cx="6098147" cy="3239103"/>
+                      <a:ext cx="6224368" cy="5064252"/>
                     </a:xfrm>
                     <a:prstGeom prst="rect">
                       <a:avLst/>
@@ -1996,13 +2315,59 @@
       <w:pPr>
         <w:pStyle w:val="PargrafodaLista"/>
         <w:ind w:left="0"/>
-      </w:pPr>
-    </w:p>
-    <w:p>
-      <w:pPr>
-        <w:pStyle w:val="PargrafodaLista"/>
-        <w:ind w:left="0"/>
-      </w:pPr>
+        <w:jc w:val="both"/>
+      </w:pPr>
+    </w:p>
+    <w:p>
+      <w:pPr>
+        <w:pStyle w:val="PargrafodaLista"/>
+        <w:ind w:left="1416" w:firstLine="714"/>
+        <w:jc w:val="both"/>
+      </w:pPr>
+      <w:r>
+        <w:t>A aplicação dos k</w:t>
+      </w:r>
+      <w:r>
+        <w:t>-</w:t>
+      </w:r>
+      <w:proofErr w:type="spellStart"/>
+      <w:r>
+        <w:t>means</w:t>
+      </w:r>
+      <w:proofErr w:type="spellEnd"/>
+      <w:r>
+        <w:t xml:space="preserve"> resultou em diferentes resultados de agrupamento com as diferentes sementes geradoras, </w:t>
+      </w:r>
+      <w:r>
+        <w:t>é importante ressaltar que uma mesma semente geradora sempre resulta nos mesmos resultados de agrupamento. A semente geradora é utilizada para permitir que um algoritmo não-determinístico como o k</w:t>
+      </w:r>
+      <w:r>
+        <w:t>-</w:t>
+      </w:r>
+      <w:proofErr w:type="spellStart"/>
+      <w:r>
+        <w:t>mean</w:t>
+      </w:r>
+      <w:proofErr w:type="spellEnd"/>
+      <w:r>
+        <w:t xml:space="preserve"> se comporte de maneira determinística (gera resultados fixos). </w:t>
+      </w:r>
+    </w:p>
+    <w:p>
+      <w:pPr>
+        <w:pStyle w:val="PargrafodaLista"/>
+        <w:ind w:left="1416" w:firstLine="714"/>
+        <w:jc w:val="both"/>
+      </w:pPr>
+      <w:r>
+        <w:t xml:space="preserve">Neste caso, os diferentes resultados apresentados pelos diferentes valores da semente geradora podem indicar que os dados não estão distribuídos de forma estável, também pode indicar outros problemas como uma má separabilidade dos cluster ou uma definição inadequada do </w:t>
+      </w:r>
+      <w:r>
+        <w:t>número</w:t>
+      </w:r>
+      <w:r>
+        <w:t xml:space="preserve"> ideal de clusters</w:t>
+      </w:r>
     </w:p>
     <w:p>
       <w:pPr>
@@ -2076,14 +2441,202 @@
     <w:p>
       <w:pPr>
         <w:pStyle w:val="PargrafodaLista"/>
+        <w:ind w:left="1080"/>
+        <w:jc w:val="both"/>
+        <w:rPr>
+          <w:b/>
+          <w:bCs/>
+        </w:rPr>
+      </w:pPr>
+      <w:proofErr w:type="spellStart"/>
+      <w:r>
+        <w:rPr>
+          <w:b/>
+          <w:bCs/>
+        </w:rPr>
+        <w:t>obs</w:t>
+      </w:r>
+      <w:proofErr w:type="spellEnd"/>
+      <w:r>
+        <w:rPr>
+          <w:b/>
+          <w:bCs/>
+        </w:rPr>
+        <w:t xml:space="preserve">: </w:t>
+      </w:r>
+      <w:r>
+        <w:t xml:space="preserve">O </w:t>
+      </w:r>
+      <w:proofErr w:type="spellStart"/>
+      <w:r>
+        <w:t>dataset</w:t>
+      </w:r>
+      <w:proofErr w:type="spellEnd"/>
+      <w:r>
+        <w:t xml:space="preserve"> </w:t>
+      </w:r>
+      <w:r>
+        <w:rPr>
+          <w:i/>
+          <w:iCs/>
+        </w:rPr>
+        <w:t>nursery</w:t>
+      </w:r>
+      <w:r>
+        <w:t xml:space="preserve"> contém apenas dados Nominais, para que fosse possível aplicar o algoritmo de agrupamento k-</w:t>
+      </w:r>
+      <w:proofErr w:type="spellStart"/>
+      <w:r>
+        <w:t>means</w:t>
+      </w:r>
+      <w:proofErr w:type="spellEnd"/>
+      <w:r>
+        <w:t xml:space="preserve"> foi necessário realizar uma transformação nos dados, de modo que cada atributo nominal fosse convertido em valores binários</w:t>
+      </w:r>
+    </w:p>
+    <w:p>
+      <w:pPr>
+        <w:pStyle w:val="PargrafodaLista"/>
+      </w:pPr>
+    </w:p>
+    <w:p>
+      <w:pPr>
+        <w:pStyle w:val="PargrafodaLista"/>
         <w:numPr>
           <w:ilvl w:val="0"/>
           <w:numId w:val="7"/>
         </w:numPr>
       </w:pPr>
       <w:r>
-        <w:t xml:space="preserve">Semente geradora </w:t>
-      </w:r>
+        <w:t>Semente geradora</w:t>
+      </w:r>
+      <w:r>
+        <w:t xml:space="preserve"> = 8</w:t>
+      </w:r>
+      <w:r>
+        <w:t xml:space="preserve"> </w:t>
+      </w:r>
+    </w:p>
+    <w:p>
+      <w:pPr>
+        <w:pStyle w:val="PargrafodaLista"/>
+        <w:ind w:left="1440"/>
+      </w:pPr>
+    </w:p>
+    <w:p>
+      <w:pPr>
+        <w:pStyle w:val="PargrafodaLista"/>
+        <w:ind w:left="0"/>
+      </w:pPr>
+      <w:r>
+        <w:drawing>
+          <wp:inline distT="0" distB="0" distL="0" distR="0" wp14:anchorId="5AC92BDC" wp14:editId="102259C4">
+            <wp:extent cx="6140788" cy="4937760"/>
+            <wp:effectExtent l="0" t="0" r="0" b="0"/>
+            <wp:docPr id="237707412" name="Imagem 1"/>
+            <wp:cNvGraphicFramePr>
+              <a:graphicFrameLocks xmlns:a="http://schemas.openxmlformats.org/drawingml/2006/main" noChangeAspect="1"/>
+            </wp:cNvGraphicFramePr>
+            <a:graphic xmlns:a="http://schemas.openxmlformats.org/drawingml/2006/main">
+              <a:graphicData uri="http://schemas.openxmlformats.org/drawingml/2006/picture">
+                <pic:pic xmlns:pic="http://schemas.openxmlformats.org/drawingml/2006/picture">
+                  <pic:nvPicPr>
+                    <pic:cNvPr id="237707412" name=""/>
+                    <pic:cNvPicPr/>
+                  </pic:nvPicPr>
+                  <pic:blipFill>
+                    <a:blip r:embed="rId21"/>
+                    <a:stretch>
+                      <a:fillRect/>
+                    </a:stretch>
+                  </pic:blipFill>
+                  <pic:spPr>
+                    <a:xfrm>
+                      <a:off x="0" y="0"/>
+                      <a:ext cx="6149024" cy="4944383"/>
+                    </a:xfrm>
+                    <a:prstGeom prst="rect">
+                      <a:avLst/>
+                    </a:prstGeom>
+                  </pic:spPr>
+                </pic:pic>
+              </a:graphicData>
+            </a:graphic>
+          </wp:inline>
+        </w:drawing>
+      </w:r>
+    </w:p>
+    <w:p>
+      <w:pPr>
+        <w:pStyle w:val="PargrafodaLista"/>
+        <w:ind w:left="1440"/>
+      </w:pPr>
+    </w:p>
+    <w:p>
+      <w:pPr>
+        <w:pStyle w:val="PargrafodaLista"/>
+        <w:ind w:left="1440"/>
+      </w:pPr>
+    </w:p>
+    <w:p>
+      <w:pPr>
+        <w:pStyle w:val="PargrafodaLista"/>
+        <w:ind w:left="1440"/>
+      </w:pPr>
+    </w:p>
+    <w:p>
+      <w:pPr>
+        <w:pStyle w:val="PargrafodaLista"/>
+        <w:ind w:left="1440"/>
+      </w:pPr>
+    </w:p>
+    <w:p>
+      <w:pPr>
+        <w:pStyle w:val="PargrafodaLista"/>
+        <w:ind w:left="1440"/>
+      </w:pPr>
+    </w:p>
+    <w:p>
+      <w:pPr>
+        <w:pStyle w:val="PargrafodaLista"/>
+        <w:ind w:left="1440"/>
+      </w:pPr>
+    </w:p>
+    <w:p>
+      <w:pPr>
+        <w:pStyle w:val="PargrafodaLista"/>
+        <w:ind w:left="1440"/>
+      </w:pPr>
+    </w:p>
+    <w:p>
+      <w:pPr>
+        <w:pStyle w:val="PargrafodaLista"/>
+        <w:ind w:left="1440"/>
+      </w:pPr>
+    </w:p>
+    <w:p>
+      <w:pPr>
+        <w:pStyle w:val="PargrafodaLista"/>
+        <w:ind w:left="1440"/>
+      </w:pPr>
+    </w:p>
+    <w:p>
+      <w:pPr>
+        <w:pStyle w:val="PargrafodaLista"/>
+        <w:ind w:left="1440"/>
+      </w:pPr>
+    </w:p>
+    <w:p>
+      <w:pPr>
+        <w:pStyle w:val="PargrafodaLista"/>
+        <w:ind w:left="1440"/>
+      </w:pPr>
+    </w:p>
+    <w:p>
+      <w:pPr>
+        <w:pStyle w:val="PargrafodaLista"/>
+        <w:ind w:left="1440"/>
+      </w:pPr>
     </w:p>
     <w:p>
       <w:pPr>
@@ -2094,14 +2647,174 @@
         </w:numPr>
       </w:pPr>
       <w:r>
+        <w:lastRenderedPageBreak/>
         <w:t xml:space="preserve">Semente geradora </w:t>
       </w:r>
-    </w:p>
-    <w:p>
-      <w:pPr>
-        <w:pStyle w:val="PargrafodaLista"/>
-        <w:ind w:left="1440"/>
-      </w:pPr>
+      <w:r>
+        <w:t>= 2</w:t>
+      </w:r>
+    </w:p>
+    <w:p>
+      <w:pPr>
+        <w:pStyle w:val="PargrafodaLista"/>
+        <w:ind w:left="1440"/>
+      </w:pPr>
+    </w:p>
+    <w:p>
+      <w:pPr>
+        <w:pStyle w:val="PargrafodaLista"/>
+        <w:ind w:left="0"/>
+      </w:pPr>
+      <w:r>
+        <w:drawing>
+          <wp:inline distT="0" distB="0" distL="0" distR="0" wp14:anchorId="3D58CBF8" wp14:editId="65D5670B">
+            <wp:extent cx="6177369" cy="4988966"/>
+            <wp:effectExtent l="0" t="0" r="0" b="2540"/>
+            <wp:docPr id="1639001008" name="Imagem 1"/>
+            <wp:cNvGraphicFramePr>
+              <a:graphicFrameLocks xmlns:a="http://schemas.openxmlformats.org/drawingml/2006/main" noChangeAspect="1"/>
+            </wp:cNvGraphicFramePr>
+            <a:graphic xmlns:a="http://schemas.openxmlformats.org/drawingml/2006/main">
+              <a:graphicData uri="http://schemas.openxmlformats.org/drawingml/2006/picture">
+                <pic:pic xmlns:pic="http://schemas.openxmlformats.org/drawingml/2006/picture">
+                  <pic:nvPicPr>
+                    <pic:cNvPr id="1639001008" name=""/>
+                    <pic:cNvPicPr/>
+                  </pic:nvPicPr>
+                  <pic:blipFill>
+                    <a:blip r:embed="rId22"/>
+                    <a:stretch>
+                      <a:fillRect/>
+                    </a:stretch>
+                  </pic:blipFill>
+                  <pic:spPr>
+                    <a:xfrm>
+                      <a:off x="0" y="0"/>
+                      <a:ext cx="6187329" cy="4997010"/>
+                    </a:xfrm>
+                    <a:prstGeom prst="rect">
+                      <a:avLst/>
+                    </a:prstGeom>
+                  </pic:spPr>
+                </pic:pic>
+              </a:graphicData>
+            </a:graphic>
+          </wp:inline>
+        </w:drawing>
+      </w:r>
+    </w:p>
+    <w:p>
+      <w:pPr>
+        <w:pStyle w:val="PargrafodaLista"/>
+        <w:ind w:left="1440"/>
+      </w:pPr>
+    </w:p>
+    <w:p>
+      <w:pPr>
+        <w:pStyle w:val="PargrafodaLista"/>
+        <w:ind w:left="1416" w:firstLine="714"/>
+        <w:jc w:val="both"/>
+      </w:pPr>
+      <w:r>
+        <w:t>A aplicação dos k-</w:t>
+      </w:r>
+      <w:proofErr w:type="spellStart"/>
+      <w:r>
+        <w:t>means</w:t>
+      </w:r>
+      <w:proofErr w:type="spellEnd"/>
+      <w:r>
+        <w:t xml:space="preserve"> resultou em diferentes resultados de agrupamento com as diferentes sementes geradoras, </w:t>
+      </w:r>
+      <w:r>
+        <w:t xml:space="preserve">da mesma forma que ocorre durante a aplicação no </w:t>
+      </w:r>
+      <w:proofErr w:type="spellStart"/>
+      <w:r>
+        <w:t>dataset</w:t>
+      </w:r>
+      <w:proofErr w:type="spellEnd"/>
+      <w:r>
+        <w:t xml:space="preserve"> </w:t>
+      </w:r>
+      <w:proofErr w:type="spellStart"/>
+      <w:r>
+        <w:rPr>
+          <w:i/>
+          <w:iCs/>
+        </w:rPr>
+        <w:t>glass</w:t>
+      </w:r>
+      <w:proofErr w:type="spellEnd"/>
+      <w:r>
+        <w:rPr>
+          <w:i/>
+          <w:iCs/>
+        </w:rPr>
+        <w:t xml:space="preserve">. </w:t>
+      </w:r>
+      <w:r>
+        <w:t xml:space="preserve">É importante ressaltar que o </w:t>
+      </w:r>
+      <w:proofErr w:type="spellStart"/>
+      <w:r>
+        <w:t>dataset</w:t>
+      </w:r>
+      <w:proofErr w:type="spellEnd"/>
+      <w:r>
+        <w:t xml:space="preserve"> </w:t>
+      </w:r>
+      <w:r>
+        <w:rPr>
+          <w:i/>
+          <w:iCs/>
+        </w:rPr>
+        <w:t>nursery</w:t>
+      </w:r>
+      <w:r>
+        <w:rPr>
+          <w:i/>
+          <w:iCs/>
+        </w:rPr>
+        <w:t xml:space="preserve"> </w:t>
+      </w:r>
+      <w:r>
+        <w:t>contém valores binários e com isso, algumas questões precisam ser consideradas:</w:t>
+      </w:r>
+    </w:p>
+    <w:p>
+      <w:pPr>
+        <w:pStyle w:val="PargrafodaLista"/>
+        <w:numPr>
+          <w:ilvl w:val="3"/>
+          <w:numId w:val="1"/>
+        </w:numPr>
+        <w:jc w:val="both"/>
+      </w:pPr>
+      <w:r>
+        <w:t>O algoritmo k-</w:t>
+      </w:r>
+      <w:proofErr w:type="spellStart"/>
+      <w:r>
+        <w:t>means</w:t>
+      </w:r>
+      <w:proofErr w:type="spellEnd"/>
+      <w:r>
+        <w:t xml:space="preserve"> utiliza a distância euclidiana para calcular a similaridade entre pontos. Com dados binários, onde os valores são apenas 0 ou 1, a distância euclidiana pode não ser a métrica mais apropriada, pois não leva em conta a natureza binária dos dados.</w:t>
+      </w:r>
+    </w:p>
+    <w:p>
+      <w:pPr>
+        <w:pStyle w:val="PargrafodaLista"/>
+        <w:numPr>
+          <w:ilvl w:val="3"/>
+          <w:numId w:val="1"/>
+        </w:numPr>
+        <w:jc w:val="both"/>
+      </w:pPr>
+      <w:r>
+        <w:t>A interpretação dos clusters formados pode ser mais direta com dados binários, especialmente se cada dimensão binária corresponder a uma característica específica.</w:t>
+      </w:r>
     </w:p>
     <w:p>
       <w:pPr>
@@ -2209,7 +2922,7 @@
   <w:abstractNum w:abstractNumId="1" w15:restartNumberingAfterBreak="0">
     <w:nsid w:val="10942A37"/>
     <w:multiLevelType w:val="hybridMultilevel"/>
-    <w:tmpl w:val="731C74CE"/>
+    <w:tmpl w:val="4B821C0C"/>
     <w:lvl w:ilvl="0" w:tplc="04160001">
       <w:start w:val="1"/>
       <w:numFmt w:val="bullet"/>
@@ -2222,7 +2935,7 @@
         <w:rFonts w:ascii="Symbol" w:hAnsi="Symbol" w:hint="default"/>
       </w:rPr>
     </w:lvl>
-    <w:lvl w:ilvl="1" w:tplc="04160003" w:tentative="1">
+    <w:lvl w:ilvl="1" w:tplc="04160003">
       <w:start w:val="1"/>
       <w:numFmt w:val="bullet"/>
       <w:lvlText w:val="o"/>
@@ -2234,7 +2947,7 @@
         <w:rFonts w:ascii="Courier New" w:hAnsi="Courier New" w:cs="Courier New" w:hint="default"/>
       </w:rPr>
     </w:lvl>
-    <w:lvl w:ilvl="2" w:tplc="04160005" w:tentative="1">
+    <w:lvl w:ilvl="2" w:tplc="04160005">
       <w:start w:val="1"/>
       <w:numFmt w:val="bullet"/>
       <w:lvlText w:val=""/>
@@ -2246,7 +2959,7 @@
         <w:rFonts w:ascii="Wingdings" w:hAnsi="Wingdings" w:hint="default"/>
       </w:rPr>
     </w:lvl>
-    <w:lvl w:ilvl="3" w:tplc="04160001" w:tentative="1">
+    <w:lvl w:ilvl="3" w:tplc="04160001">
       <w:start w:val="1"/>
       <w:numFmt w:val="bullet"/>
       <w:lvlText w:val=""/>
@@ -2258,7 +2971,7 @@
         <w:rFonts w:ascii="Symbol" w:hAnsi="Symbol" w:hint="default"/>
       </w:rPr>
     </w:lvl>
-    <w:lvl w:ilvl="4" w:tplc="04160003" w:tentative="1">
+    <w:lvl w:ilvl="4" w:tplc="04160003">
       <w:start w:val="1"/>
       <w:numFmt w:val="bullet"/>
       <w:lvlText w:val="o"/>

</xml_diff>